<commit_message>
BDCN (TODO Intro) and DDI done
</commit_message>
<xml_diff>
--- a/DBMS/Coursework/DDI - B8 Draft imran.docx
+++ b/DBMS/Coursework/DDI - B8 Draft imran.docx
@@ -1,11 +1,11 @@
 
 <file path=word/document.xml><?xml version="1.0" encoding="utf-8"?>
-<w:document xmlns:wpc="http://schemas.microsoft.com/office/word/2010/wordprocessingCanvas" xmlns:mc="http://schemas.openxmlformats.org/markup-compatibility/2006" xmlns:o="urn:schemas-microsoft-com:office:office" xmlns:r="http://schemas.openxmlformats.org/officeDocument/2006/relationships" xmlns:m="http://schemas.openxmlformats.org/officeDocument/2006/math" xmlns:v="urn:schemas-microsoft-com:vml" xmlns:wp14="http://schemas.microsoft.com/office/word/2010/wordprocessingDrawing" xmlns:wp="http://schemas.openxmlformats.org/drawingml/2006/wordprocessingDrawing" xmlns:w10="urn:schemas-microsoft-com:office:word" xmlns:w="http://schemas.openxmlformats.org/wordprocessingml/2006/main" xmlns:w14="http://schemas.microsoft.com/office/word/2010/wordml" xmlns:w15="http://schemas.microsoft.com/office/word/2012/wordml" xmlns:wpg="http://schemas.microsoft.com/office/word/2010/wordprocessingGroup" xmlns:wpi="http://schemas.microsoft.com/office/word/2010/wordprocessingInk" xmlns:wne="http://schemas.microsoft.com/office/word/2006/wordml" xmlns:wps="http://schemas.microsoft.com/office/word/2010/wordprocessingShape" mc:Ignorable="w14 w15 wp14">
+<w:document xmlns:wpc="http://schemas.microsoft.com/office/word/2010/wordprocessingCanvas" xmlns:cx="http://schemas.microsoft.com/office/drawing/2014/chartex" xmlns:cx1="http://schemas.microsoft.com/office/drawing/2015/9/8/chartex" xmlns:cx2="http://schemas.microsoft.com/office/drawing/2015/10/21/chartex" xmlns:cx3="http://schemas.microsoft.com/office/drawing/2016/5/9/chartex" xmlns:cx4="http://schemas.microsoft.com/office/drawing/2016/5/10/chartex" xmlns:cx5="http://schemas.microsoft.com/office/drawing/2016/5/11/chartex" xmlns:cx6="http://schemas.microsoft.com/office/drawing/2016/5/12/chartex" xmlns:cx7="http://schemas.microsoft.com/office/drawing/2016/5/13/chartex" xmlns:cx8="http://schemas.microsoft.com/office/drawing/2016/5/14/chartex" xmlns:mc="http://schemas.openxmlformats.org/markup-compatibility/2006" xmlns:aink="http://schemas.microsoft.com/office/drawing/2016/ink" xmlns:am3d="http://schemas.microsoft.com/office/drawing/2017/model3d" xmlns:o="urn:schemas-microsoft-com:office:office" xmlns:oel="http://schemas.microsoft.com/office/2019/extlst" xmlns:r="http://schemas.openxmlformats.org/officeDocument/2006/relationships" xmlns:m="http://schemas.openxmlformats.org/officeDocument/2006/math" xmlns:v="urn:schemas-microsoft-com:vml" xmlns:wp14="http://schemas.microsoft.com/office/word/2010/wordprocessingDrawing" xmlns:wp="http://schemas.openxmlformats.org/drawingml/2006/wordprocessingDrawing" xmlns:w10="urn:schemas-microsoft-com:office:word" xmlns:w="http://schemas.openxmlformats.org/wordprocessingml/2006/main" xmlns:w14="http://schemas.microsoft.com/office/word/2010/wordml" xmlns:w15="http://schemas.microsoft.com/office/word/2012/wordml" xmlns:w16cex="http://schemas.microsoft.com/office/word/2018/wordml/cex" xmlns:w16cid="http://schemas.microsoft.com/office/word/2016/wordml/cid" xmlns:w16="http://schemas.microsoft.com/office/word/2018/wordml" xmlns:w16du="http://schemas.microsoft.com/office/word/2023/wordml/word16du" xmlns:w16sdtdh="http://schemas.microsoft.com/office/word/2020/wordml/sdtdatahash" xmlns:w16sdtfl="http://schemas.microsoft.com/office/word/2024/wordml/sdtformatlock" xmlns:w16se="http://schemas.microsoft.com/office/word/2015/wordml/symex" xmlns:wpg="http://schemas.microsoft.com/office/word/2010/wordprocessingGroup" xmlns:wpi="http://schemas.microsoft.com/office/word/2010/wordprocessingInk" xmlns:wne="http://schemas.microsoft.com/office/word/2006/wordml" xmlns:wps="http://schemas.microsoft.com/office/word/2010/wordprocessingShape" mc:Ignorable="w14 w15 w16se w16cid w16 w16cex w16sdtdh w16sdtfl w16du wp14">
   <w:body>
     <w:sdt>
       <w:sdtPr>
         <w:rPr>
-          <w:rFonts w:asciiTheme="majorBidi" w:eastAsiaTheme="minorHAnsi" w:hAnsiTheme="majorBidi"/>
+          <w:rFonts w:asciiTheme="majorBidi" w:eastAsiaTheme="minorHAnsi" w:hAnsiTheme="majorBidi" w:cstheme="minorBidi"/>
           <w:color w:val="auto"/>
           <w:kern w:val="2"/>
           <w:sz w:val="22"/>
@@ -3785,7 +3785,7 @@
               </wp:anchor>
             </w:drawing>
           </mc:Choice>
-          <mc:Fallback xmlns:w16se="http://schemas.microsoft.com/office/word/2015/wordml/symex" xmlns:w16sdtfl="http://schemas.microsoft.com/office/word/2024/wordml/sdtformatlock" xmlns:w16sdtdh="http://schemas.microsoft.com/office/word/2020/wordml/sdtdatahash" xmlns:w16du="http://schemas.microsoft.com/office/word/2023/wordml/word16du" xmlns:w16="http://schemas.microsoft.com/office/word/2018/wordml" xmlns:w16cid="http://schemas.microsoft.com/office/word/2016/wordml/cid" xmlns:w16cex="http://schemas.microsoft.com/office/word/2018/wordml/cex" xmlns:oel="http://schemas.microsoft.com/office/2019/extlst" xmlns:am3d="http://schemas.microsoft.com/office/drawing/2017/model3d" xmlns:aink="http://schemas.microsoft.com/office/drawing/2016/ink" xmlns:cx8="http://schemas.microsoft.com/office/drawing/2016/5/14/chartex" xmlns:cx7="http://schemas.microsoft.com/office/drawing/2016/5/13/chartex" xmlns:cx6="http://schemas.microsoft.com/office/drawing/2016/5/12/chartex" xmlns:cx5="http://schemas.microsoft.com/office/drawing/2016/5/11/chartex" xmlns:cx4="http://schemas.microsoft.com/office/drawing/2016/5/10/chartex" xmlns:cx3="http://schemas.microsoft.com/office/drawing/2016/5/9/chartex" xmlns:cx2="http://schemas.microsoft.com/office/drawing/2015/10/21/chartex" xmlns:cx1="http://schemas.microsoft.com/office/drawing/2015/9/8/chartex" xmlns:cx="http://schemas.microsoft.com/office/drawing/2014/chartex">
+          <mc:Fallback>
             <w:pict>
               <v:line w14:anchorId="2A3E121E" id="Straight Connector 1" o:spid="_x0000_s1026" style="position:absolute;flip:y;z-index:251659264;visibility:visible;mso-wrap-style:square;mso-width-percent:0;mso-height-percent:0;mso-wrap-distance-left:9pt;mso-wrap-distance-top:0;mso-wrap-distance-right:9pt;mso-wrap-distance-bottom:0;mso-position-horizontal:absolute;mso-position-horizontal-relative:text;mso-position-vertical:absolute;mso-position-vertical-relative:text;mso-width-percent:0;mso-height-percent:0;mso-width-relative:margin;mso-height-relative:margin" from="76.35pt,12.6pt" to="112pt,12.6pt" o:gfxdata="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" strokecolor="black [3200]" strokeweight="1pt">
                 <v:stroke joinstyle="miter"/>
@@ -3816,19 +3816,11 @@
         </w:rPr>
         <w:t xml:space="preserve"> { </w:t>
       </w:r>
-      <w:proofErr w:type="spellStart"/>
-      <w:r>
-        <w:rPr>
-          <w:rFonts w:asciiTheme="majorBidi" w:hAnsiTheme="majorBidi" w:cstheme="majorBidi"/>
-        </w:rPr>
-        <w:t>ClientID</w:t>
-      </w:r>
-      <w:proofErr w:type="spellEnd"/>
-      <w:r>
-        <w:rPr>
-          <w:rFonts w:asciiTheme="majorBidi" w:hAnsiTheme="majorBidi" w:cstheme="majorBidi"/>
-        </w:rPr>
-        <w:t xml:space="preserve">, </w:t>
+      <w:r>
+        <w:rPr>
+          <w:rFonts w:asciiTheme="majorBidi" w:hAnsiTheme="majorBidi" w:cstheme="majorBidi"/>
+        </w:rPr>
+        <w:t xml:space="preserve">ClientID, </w:t>
       </w:r>
       <w:proofErr w:type="spellStart"/>
       <w:r>
@@ -3965,7 +3957,7 @@
               </wp:anchor>
             </w:drawing>
           </mc:Choice>
-          <mc:Fallback xmlns:w16se="http://schemas.microsoft.com/office/word/2015/wordml/symex" xmlns:w16sdtfl="http://schemas.microsoft.com/office/word/2024/wordml/sdtformatlock" xmlns:w16sdtdh="http://schemas.microsoft.com/office/word/2020/wordml/sdtdatahash" xmlns:w16du="http://schemas.microsoft.com/office/word/2023/wordml/word16du" xmlns:w16="http://schemas.microsoft.com/office/word/2018/wordml" xmlns:w16cid="http://schemas.microsoft.com/office/word/2016/wordml/cid" xmlns:w16cex="http://schemas.microsoft.com/office/word/2018/wordml/cex" xmlns:oel="http://schemas.microsoft.com/office/2019/extlst" xmlns:am3d="http://schemas.microsoft.com/office/drawing/2017/model3d" xmlns:aink="http://schemas.microsoft.com/office/drawing/2016/ink" xmlns:cx8="http://schemas.microsoft.com/office/drawing/2016/5/14/chartex" xmlns:cx7="http://schemas.microsoft.com/office/drawing/2016/5/13/chartex" xmlns:cx6="http://schemas.microsoft.com/office/drawing/2016/5/12/chartex" xmlns:cx5="http://schemas.microsoft.com/office/drawing/2016/5/11/chartex" xmlns:cx4="http://schemas.microsoft.com/office/drawing/2016/5/10/chartex" xmlns:cx3="http://schemas.microsoft.com/office/drawing/2016/5/9/chartex" xmlns:cx2="http://schemas.microsoft.com/office/drawing/2015/10/21/chartex" xmlns:cx1="http://schemas.microsoft.com/office/drawing/2015/9/8/chartex" xmlns:cx="http://schemas.microsoft.com/office/drawing/2014/chartex">
+          <mc:Fallback>
             <w:pict>
               <v:line w14:anchorId="06C6E3CD" id="Straight Connector 1" o:spid="_x0000_s1026" style="position:absolute;flip:y;z-index:251661312;visibility:visible;mso-wrap-style:square;mso-width-percent:0;mso-height-percent:0;mso-wrap-distance-left:9pt;mso-wrap-distance-top:0;mso-wrap-distance-right:9pt;mso-wrap-distance-bottom:0;mso-position-horizontal:absolute;mso-position-horizontal-relative:text;mso-position-vertical:absolute;mso-position-vertical-relative:text;mso-width-percent:0;mso-height-percent:0;mso-width-relative:margin;mso-height-relative:margin" from="94.45pt,13pt" to="145.1pt,13pt" o:gfxdata="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" strokecolor="black [3200]" strokeweight="1pt">
                 <v:stroke joinstyle="miter"/>
@@ -4131,7 +4123,7 @@
               </wp:anchor>
             </w:drawing>
           </mc:Choice>
-          <mc:Fallback xmlns:w16se="http://schemas.microsoft.com/office/word/2015/wordml/symex" xmlns:w16sdtfl="http://schemas.microsoft.com/office/word/2024/wordml/sdtformatlock" xmlns:w16sdtdh="http://schemas.microsoft.com/office/word/2020/wordml/sdtdatahash" xmlns:w16du="http://schemas.microsoft.com/office/word/2023/wordml/word16du" xmlns:w16="http://schemas.microsoft.com/office/word/2018/wordml" xmlns:w16cid="http://schemas.microsoft.com/office/word/2016/wordml/cid" xmlns:w16cex="http://schemas.microsoft.com/office/word/2018/wordml/cex" xmlns:oel="http://schemas.microsoft.com/office/2019/extlst" xmlns:am3d="http://schemas.microsoft.com/office/drawing/2017/model3d" xmlns:aink="http://schemas.microsoft.com/office/drawing/2016/ink" xmlns:cx8="http://schemas.microsoft.com/office/drawing/2016/5/14/chartex" xmlns:cx7="http://schemas.microsoft.com/office/drawing/2016/5/13/chartex" xmlns:cx6="http://schemas.microsoft.com/office/drawing/2016/5/12/chartex" xmlns:cx5="http://schemas.microsoft.com/office/drawing/2016/5/11/chartex" xmlns:cx4="http://schemas.microsoft.com/office/drawing/2016/5/10/chartex" xmlns:cx3="http://schemas.microsoft.com/office/drawing/2016/5/9/chartex" xmlns:cx2="http://schemas.microsoft.com/office/drawing/2015/10/21/chartex" xmlns:cx1="http://schemas.microsoft.com/office/drawing/2015/9/8/chartex" xmlns:cx="http://schemas.microsoft.com/office/drawing/2014/chartex">
+          <mc:Fallback>
             <w:pict>
               <v:line w14:anchorId="1365975B" id="Straight Connector 1" o:spid="_x0000_s1026" style="position:absolute;flip:y;z-index:251663360;visibility:visible;mso-wrap-style:square;mso-width-percent:0;mso-height-percent:0;mso-wrap-distance-left:9pt;mso-wrap-distance-top:0;mso-wrap-distance-right:9pt;mso-wrap-distance-bottom:0;mso-position-horizontal:absolute;mso-position-horizontal-relative:text;mso-position-vertical:absolute;mso-position-vertical-relative:text;mso-width-percent:0;mso-height-percent:0;mso-width-relative:margin;mso-height-relative:margin" from="123.8pt,13.35pt" to="165.05pt,13.35pt" o:gfxdata="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" strokecolor="black [3200]" strokeweight="1pt">
                 <v:stroke joinstyle="miter"/>
@@ -4291,7 +4283,7 @@
               </wp:anchor>
             </w:drawing>
           </mc:Choice>
-          <mc:Fallback xmlns:w16se="http://schemas.microsoft.com/office/word/2015/wordml/symex" xmlns:w16sdtfl="http://schemas.microsoft.com/office/word/2024/wordml/sdtformatlock" xmlns:w16sdtdh="http://schemas.microsoft.com/office/word/2020/wordml/sdtdatahash" xmlns:w16du="http://schemas.microsoft.com/office/word/2023/wordml/word16du" xmlns:w16="http://schemas.microsoft.com/office/word/2018/wordml" xmlns:w16cid="http://schemas.microsoft.com/office/word/2016/wordml/cid" xmlns:w16cex="http://schemas.microsoft.com/office/word/2018/wordml/cex" xmlns:oel="http://schemas.microsoft.com/office/2019/extlst" xmlns:am3d="http://schemas.microsoft.com/office/drawing/2017/model3d" xmlns:aink="http://schemas.microsoft.com/office/drawing/2016/ink" xmlns:cx8="http://schemas.microsoft.com/office/drawing/2016/5/14/chartex" xmlns:cx7="http://schemas.microsoft.com/office/drawing/2016/5/13/chartex" xmlns:cx6="http://schemas.microsoft.com/office/drawing/2016/5/12/chartex" xmlns:cx5="http://schemas.microsoft.com/office/drawing/2016/5/11/chartex" xmlns:cx4="http://schemas.microsoft.com/office/drawing/2016/5/10/chartex" xmlns:cx3="http://schemas.microsoft.com/office/drawing/2016/5/9/chartex" xmlns:cx2="http://schemas.microsoft.com/office/drawing/2015/10/21/chartex" xmlns:cx1="http://schemas.microsoft.com/office/drawing/2015/9/8/chartex" xmlns:cx="http://schemas.microsoft.com/office/drawing/2014/chartex">
+          <mc:Fallback>
             <w:pict>
               <v:line w14:anchorId="33231FE6" id="Straight Connector 1" o:spid="_x0000_s1026" style="position:absolute;flip:y;z-index:251665408;visibility:visible;mso-wrap-style:square;mso-width-percent:0;mso-height-percent:0;mso-wrap-distance-left:9pt;mso-wrap-distance-top:0;mso-wrap-distance-right:9pt;mso-wrap-distance-bottom:0;mso-position-horizontal:absolute;mso-position-horizontal-relative:text;mso-position-vertical:absolute;mso-position-vertical-relative:text;mso-width-percent:0;mso-height-percent:0;mso-width-relative:margin;mso-height-relative:margin" from="80pt,12.15pt" to="121.25pt,12.15pt" o:gfxdata="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" strokecolor="black [3200]" strokeweight="1pt">
                 <v:stroke joinstyle="miter"/>
@@ -4493,7 +4485,7 @@
               </wp:anchor>
             </w:drawing>
           </mc:Choice>
-          <mc:Fallback xmlns:w16se="http://schemas.microsoft.com/office/word/2015/wordml/symex" xmlns:w16sdtfl="http://schemas.microsoft.com/office/word/2024/wordml/sdtformatlock" xmlns:w16sdtdh="http://schemas.microsoft.com/office/word/2020/wordml/sdtdatahash" xmlns:w16du="http://schemas.microsoft.com/office/word/2023/wordml/word16du" xmlns:w16="http://schemas.microsoft.com/office/word/2018/wordml" xmlns:w16cid="http://schemas.microsoft.com/office/word/2016/wordml/cid" xmlns:w16cex="http://schemas.microsoft.com/office/word/2018/wordml/cex" xmlns:oel="http://schemas.microsoft.com/office/2019/extlst" xmlns:am3d="http://schemas.microsoft.com/office/drawing/2017/model3d" xmlns:aink="http://schemas.microsoft.com/office/drawing/2016/ink" xmlns:cx8="http://schemas.microsoft.com/office/drawing/2016/5/14/chartex" xmlns:cx7="http://schemas.microsoft.com/office/drawing/2016/5/13/chartex" xmlns:cx6="http://schemas.microsoft.com/office/drawing/2016/5/12/chartex" xmlns:cx5="http://schemas.microsoft.com/office/drawing/2016/5/11/chartex" xmlns:cx4="http://schemas.microsoft.com/office/drawing/2016/5/10/chartex" xmlns:cx3="http://schemas.microsoft.com/office/drawing/2016/5/9/chartex" xmlns:cx2="http://schemas.microsoft.com/office/drawing/2015/10/21/chartex" xmlns:cx1="http://schemas.microsoft.com/office/drawing/2015/9/8/chartex" xmlns:cx="http://schemas.microsoft.com/office/drawing/2014/chartex">
+          <mc:Fallback>
             <w:pict>
               <v:line w14:anchorId="4B113175" id="Straight Connector 1" o:spid="_x0000_s1026" style="position:absolute;flip:y;z-index:251671552;visibility:visible;mso-wrap-style:square;mso-width-percent:0;mso-height-percent:0;mso-wrap-distance-left:9pt;mso-wrap-distance-top:0;mso-wrap-distance-right:9pt;mso-wrap-distance-bottom:0;mso-position-horizontal:absolute;mso-position-horizontal-relative:text;mso-position-vertical:absolute;mso-position-vertical-relative:text;mso-width-percent:0;mso-height-percent:0;mso-width-relative:margin;mso-height-relative:margin" from="368.25pt,12.85pt" to="403.5pt,12.85pt" o:gfxdata="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" strokecolor="black [3200]" strokeweight="1pt">
                 <v:stroke dashstyle="dash"/>
@@ -4577,7 +4569,7 @@
               </wp:anchor>
             </w:drawing>
           </mc:Choice>
-          <mc:Fallback xmlns:w16se="http://schemas.microsoft.com/office/word/2015/wordml/symex" xmlns:w16sdtfl="http://schemas.microsoft.com/office/word/2024/wordml/sdtformatlock" xmlns:w16sdtdh="http://schemas.microsoft.com/office/word/2020/wordml/sdtdatahash" xmlns:w16du="http://schemas.microsoft.com/office/word/2023/wordml/word16du" xmlns:w16="http://schemas.microsoft.com/office/word/2018/wordml" xmlns:w16cid="http://schemas.microsoft.com/office/word/2016/wordml/cid" xmlns:w16cex="http://schemas.microsoft.com/office/word/2018/wordml/cex" xmlns:oel="http://schemas.microsoft.com/office/2019/extlst" xmlns:am3d="http://schemas.microsoft.com/office/drawing/2017/model3d" xmlns:aink="http://schemas.microsoft.com/office/drawing/2016/ink" xmlns:cx8="http://schemas.microsoft.com/office/drawing/2016/5/14/chartex" xmlns:cx7="http://schemas.microsoft.com/office/drawing/2016/5/13/chartex" xmlns:cx6="http://schemas.microsoft.com/office/drawing/2016/5/12/chartex" xmlns:cx5="http://schemas.microsoft.com/office/drawing/2016/5/11/chartex" xmlns:cx4="http://schemas.microsoft.com/office/drawing/2016/5/10/chartex" xmlns:cx3="http://schemas.microsoft.com/office/drawing/2016/5/9/chartex" xmlns:cx2="http://schemas.microsoft.com/office/drawing/2015/10/21/chartex" xmlns:cx1="http://schemas.microsoft.com/office/drawing/2015/9/8/chartex" xmlns:cx="http://schemas.microsoft.com/office/drawing/2014/chartex">
+          <mc:Fallback>
             <w:pict>
               <v:line w14:anchorId="1386084D" id="Straight Connector 1" o:spid="_x0000_s1026" style="position:absolute;flip:y;z-index:251673600;visibility:visible;mso-wrap-style:square;mso-width-percent:0;mso-height-percent:0;mso-wrap-distance-left:9pt;mso-wrap-distance-top:0;mso-wrap-distance-right:9pt;mso-wrap-distance-bottom:0;mso-position-horizontal:absolute;mso-position-horizontal-relative:text;mso-position-vertical:absolute;mso-position-vertical-relative:text;mso-width-percent:0;mso-height-percent:0;mso-width-relative:margin;mso-height-relative:margin" from="37pt,27.6pt" to="88.5pt,27.6pt" o:gfxdata="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" strokecolor="black [3200]" strokeweight="1pt">
                 <v:stroke dashstyle="dash"/>
@@ -4661,7 +4653,7 @@
               </wp:anchor>
             </w:drawing>
           </mc:Choice>
-          <mc:Fallback xmlns:w16se="http://schemas.microsoft.com/office/word/2015/wordml/symex" xmlns:w16sdtfl="http://schemas.microsoft.com/office/word/2024/wordml/sdtformatlock" xmlns:w16sdtdh="http://schemas.microsoft.com/office/word/2020/wordml/sdtdatahash" xmlns:w16du="http://schemas.microsoft.com/office/word/2023/wordml/word16du" xmlns:w16="http://schemas.microsoft.com/office/word/2018/wordml" xmlns:w16cid="http://schemas.microsoft.com/office/word/2016/wordml/cid" xmlns:w16cex="http://schemas.microsoft.com/office/word/2018/wordml/cex" xmlns:oel="http://schemas.microsoft.com/office/2019/extlst" xmlns:am3d="http://schemas.microsoft.com/office/drawing/2017/model3d" xmlns:aink="http://schemas.microsoft.com/office/drawing/2016/ink" xmlns:cx8="http://schemas.microsoft.com/office/drawing/2016/5/14/chartex" xmlns:cx7="http://schemas.microsoft.com/office/drawing/2016/5/13/chartex" xmlns:cx6="http://schemas.microsoft.com/office/drawing/2016/5/12/chartex" xmlns:cx5="http://schemas.microsoft.com/office/drawing/2016/5/11/chartex" xmlns:cx4="http://schemas.microsoft.com/office/drawing/2016/5/10/chartex" xmlns:cx3="http://schemas.microsoft.com/office/drawing/2016/5/9/chartex" xmlns:cx2="http://schemas.microsoft.com/office/drawing/2015/10/21/chartex" xmlns:cx1="http://schemas.microsoft.com/office/drawing/2015/9/8/chartex" xmlns:cx="http://schemas.microsoft.com/office/drawing/2014/chartex">
+          <mc:Fallback>
             <w:pict>
               <v:line w14:anchorId="3A3ED788" id="Straight Connector 1" o:spid="_x0000_s1026" style="position:absolute;flip:y;z-index:251669504;visibility:visible;mso-wrap-style:square;mso-width-percent:0;mso-height-percent:0;mso-wrap-distance-left:9pt;mso-wrap-distance-top:0;mso-wrap-distance-right:9pt;mso-wrap-distance-bottom:0;mso-position-horizontal:absolute;mso-position-horizontal-relative:text;mso-position-vertical:absolute;mso-position-vertical-relative:text;mso-width-percent:0;mso-height-percent:0;mso-width-relative:margin;mso-height-relative:margin" from="321.5pt,12.35pt" to="361.25pt,12.35pt" o:gfxdata="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" strokecolor="black [3213]" strokeweight="1pt">
                 <v:stroke dashstyle="dash"/>
@@ -4737,7 +4729,7 @@
               </wp:anchor>
             </w:drawing>
           </mc:Choice>
-          <mc:Fallback xmlns:w16se="http://schemas.microsoft.com/office/word/2015/wordml/symex" xmlns:w16sdtfl="http://schemas.microsoft.com/office/word/2024/wordml/sdtformatlock" xmlns:w16sdtdh="http://schemas.microsoft.com/office/word/2020/wordml/sdtdatahash" xmlns:w16du="http://schemas.microsoft.com/office/word/2023/wordml/word16du" xmlns:w16="http://schemas.microsoft.com/office/word/2018/wordml" xmlns:w16cid="http://schemas.microsoft.com/office/word/2016/wordml/cid" xmlns:w16cex="http://schemas.microsoft.com/office/word/2018/wordml/cex" xmlns:oel="http://schemas.microsoft.com/office/2019/extlst" xmlns:am3d="http://schemas.microsoft.com/office/drawing/2017/model3d" xmlns:aink="http://schemas.microsoft.com/office/drawing/2016/ink" xmlns:cx8="http://schemas.microsoft.com/office/drawing/2016/5/14/chartex" xmlns:cx7="http://schemas.microsoft.com/office/drawing/2016/5/13/chartex" xmlns:cx6="http://schemas.microsoft.com/office/drawing/2016/5/12/chartex" xmlns:cx5="http://schemas.microsoft.com/office/drawing/2016/5/11/chartex" xmlns:cx4="http://schemas.microsoft.com/office/drawing/2016/5/10/chartex" xmlns:cx3="http://schemas.microsoft.com/office/drawing/2016/5/9/chartex" xmlns:cx2="http://schemas.microsoft.com/office/drawing/2015/10/21/chartex" xmlns:cx1="http://schemas.microsoft.com/office/drawing/2015/9/8/chartex" xmlns:cx="http://schemas.microsoft.com/office/drawing/2014/chartex">
+          <mc:Fallback>
             <w:pict>
               <v:line w14:anchorId="6D00EF35" id="Straight Connector 1" o:spid="_x0000_s1026" style="position:absolute;flip:y;z-index:251667456;visibility:visible;mso-wrap-style:square;mso-width-percent:0;mso-height-percent:0;mso-wrap-distance-left:9pt;mso-wrap-distance-top:0;mso-wrap-distance-right:9pt;mso-wrap-distance-bottom:0;mso-position-horizontal:absolute;mso-position-horizontal-relative:text;mso-position-vertical:absolute;mso-position-vertical-relative:text;mso-width-percent:0;mso-height-percent:0;mso-width-relative:margin;mso-height-relative:margin" from="137.5pt,13.65pt" to="230.6pt,13.9pt" o:gfxdata="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" strokecolor="black [3200]" strokeweight="1pt">
                 <v:stroke joinstyle="miter"/>
@@ -4806,7 +4798,6 @@
         </w:rPr>
         <w:t xml:space="preserve">, </w:t>
       </w:r>
-      <w:proofErr w:type="spellStart"/>
       <w:r>
         <w:rPr>
           <w:rFonts w:asciiTheme="majorBidi" w:hAnsiTheme="majorBidi" w:cstheme="majorBidi"/>
@@ -4815,7 +4806,6 @@
         </w:rPr>
         <w:t>ClientID</w:t>
       </w:r>
-      <w:proofErr w:type="spellEnd"/>
       <w:r>
         <w:rPr>
           <w:rFonts w:asciiTheme="majorBidi" w:hAnsiTheme="majorBidi" w:cstheme="majorBidi"/>
@@ -4925,7 +4915,7 @@
               </wp:anchor>
             </w:drawing>
           </mc:Choice>
-          <mc:Fallback xmlns:w16se="http://schemas.microsoft.com/office/word/2015/wordml/symex" xmlns:w16sdtfl="http://schemas.microsoft.com/office/word/2024/wordml/sdtformatlock" xmlns:w16sdtdh="http://schemas.microsoft.com/office/word/2020/wordml/sdtdatahash" xmlns:w16du="http://schemas.microsoft.com/office/word/2023/wordml/word16du" xmlns:w16="http://schemas.microsoft.com/office/word/2018/wordml" xmlns:w16cid="http://schemas.microsoft.com/office/word/2016/wordml/cid" xmlns:w16cex="http://schemas.microsoft.com/office/word/2018/wordml/cex" xmlns:oel="http://schemas.microsoft.com/office/2019/extlst" xmlns:am3d="http://schemas.microsoft.com/office/drawing/2017/model3d" xmlns:aink="http://schemas.microsoft.com/office/drawing/2016/ink" xmlns:cx8="http://schemas.microsoft.com/office/drawing/2016/5/14/chartex" xmlns:cx7="http://schemas.microsoft.com/office/drawing/2016/5/13/chartex" xmlns:cx6="http://schemas.microsoft.com/office/drawing/2016/5/12/chartex" xmlns:cx5="http://schemas.microsoft.com/office/drawing/2016/5/11/chartex" xmlns:cx4="http://schemas.microsoft.com/office/drawing/2016/5/10/chartex" xmlns:cx3="http://schemas.microsoft.com/office/drawing/2016/5/9/chartex" xmlns:cx2="http://schemas.microsoft.com/office/drawing/2015/10/21/chartex" xmlns:cx1="http://schemas.microsoft.com/office/drawing/2015/9/8/chartex" xmlns:cx="http://schemas.microsoft.com/office/drawing/2014/chartex">
+          <mc:Fallback>
             <w:pict>
               <v:line w14:anchorId="684CC70E" id="Straight Connector 1" o:spid="_x0000_s1026" style="position:absolute;flip:y;z-index:251682816;visibility:visible;mso-wrap-style:square;mso-width-percent:0;mso-height-percent:0;mso-wrap-distance-left:9pt;mso-wrap-distance-top:0;mso-wrap-distance-right:9pt;mso-wrap-distance-bottom:0;mso-position-horizontal:absolute;mso-position-horizontal-relative:text;mso-position-vertical:absolute;mso-position-vertical-relative:text;mso-width-percent:0;mso-height-percent:0;mso-width-relative:margin;mso-height-relative:margin" from="229.4pt,12.7pt" to="319.9pt,12.7pt" o:gfxdata="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" strokecolor="black [3213]" strokeweight="1pt">
                 <v:stroke dashstyle="dash"/>
@@ -5083,7 +5073,7 @@
               </wp:anchor>
             </w:drawing>
           </mc:Choice>
-          <mc:Fallback xmlns:w16se="http://schemas.microsoft.com/office/word/2015/wordml/symex" xmlns:w16sdtfl="http://schemas.microsoft.com/office/word/2024/wordml/sdtformatlock" xmlns:w16sdtdh="http://schemas.microsoft.com/office/word/2020/wordml/sdtdatahash" xmlns:w16du="http://schemas.microsoft.com/office/word/2023/wordml/word16du" xmlns:w16="http://schemas.microsoft.com/office/word/2018/wordml" xmlns:w16cid="http://schemas.microsoft.com/office/word/2016/wordml/cid" xmlns:w16cex="http://schemas.microsoft.com/office/word/2018/wordml/cex" xmlns:oel="http://schemas.microsoft.com/office/2019/extlst" xmlns:am3d="http://schemas.microsoft.com/office/drawing/2017/model3d" xmlns:aink="http://schemas.microsoft.com/office/drawing/2016/ink" xmlns:cx8="http://schemas.microsoft.com/office/drawing/2016/5/14/chartex" xmlns:cx7="http://schemas.microsoft.com/office/drawing/2016/5/13/chartex" xmlns:cx6="http://schemas.microsoft.com/office/drawing/2016/5/12/chartex" xmlns:cx5="http://schemas.microsoft.com/office/drawing/2016/5/11/chartex" xmlns:cx4="http://schemas.microsoft.com/office/drawing/2016/5/10/chartex" xmlns:cx3="http://schemas.microsoft.com/office/drawing/2016/5/9/chartex" xmlns:cx2="http://schemas.microsoft.com/office/drawing/2015/10/21/chartex" xmlns:cx1="http://schemas.microsoft.com/office/drawing/2015/9/8/chartex" xmlns:cx="http://schemas.microsoft.com/office/drawing/2014/chartex">
+          <mc:Fallback>
             <w:pict>
               <v:line w14:anchorId="03FD0544" id="Straight Connector 1" o:spid="_x0000_s1026" style="position:absolute;flip:y;z-index:251688960;visibility:visible;mso-wrap-style:square;mso-width-percent:0;mso-height-percent:0;mso-wrap-distance-left:9pt;mso-wrap-distance-top:0;mso-wrap-distance-right:9pt;mso-wrap-distance-bottom:0;mso-position-horizontal:absolute;mso-position-horizontal-relative:text;mso-position-vertical:absolute;mso-position-vertical-relative:text;mso-width-percent:0;mso-height-percent:0;mso-width-relative:margin;mso-height-relative:margin" from="101.5pt,12.85pt" to="160.25pt,12.85pt" o:gfxdata="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" strokecolor="black [3200]" strokeweight="1pt">
                 <v:stroke joinstyle="miter"/>
@@ -5167,7 +5157,7 @@
               </wp:anchor>
             </w:drawing>
           </mc:Choice>
-          <mc:Fallback xmlns:w16se="http://schemas.microsoft.com/office/word/2015/wordml/symex" xmlns:w16sdtfl="http://schemas.microsoft.com/office/word/2024/wordml/sdtformatlock" xmlns:w16sdtdh="http://schemas.microsoft.com/office/word/2020/wordml/sdtdatahash" xmlns:w16du="http://schemas.microsoft.com/office/word/2023/wordml/word16du" xmlns:w16="http://schemas.microsoft.com/office/word/2018/wordml" xmlns:w16cid="http://schemas.microsoft.com/office/word/2016/wordml/cid" xmlns:w16cex="http://schemas.microsoft.com/office/word/2018/wordml/cex" xmlns:oel="http://schemas.microsoft.com/office/2019/extlst" xmlns:am3d="http://schemas.microsoft.com/office/drawing/2017/model3d" xmlns:aink="http://schemas.microsoft.com/office/drawing/2016/ink" xmlns:cx8="http://schemas.microsoft.com/office/drawing/2016/5/14/chartex" xmlns:cx7="http://schemas.microsoft.com/office/drawing/2016/5/13/chartex" xmlns:cx6="http://schemas.microsoft.com/office/drawing/2016/5/12/chartex" xmlns:cx5="http://schemas.microsoft.com/office/drawing/2016/5/11/chartex" xmlns:cx4="http://schemas.microsoft.com/office/drawing/2016/5/10/chartex" xmlns:cx3="http://schemas.microsoft.com/office/drawing/2016/5/9/chartex" xmlns:cx2="http://schemas.microsoft.com/office/drawing/2015/10/21/chartex" xmlns:cx1="http://schemas.microsoft.com/office/drawing/2015/9/8/chartex" xmlns:cx="http://schemas.microsoft.com/office/drawing/2014/chartex">
+          <mc:Fallback>
             <w:pict>
               <v:line w14:anchorId="308100EA" id="Straight Connector 1" o:spid="_x0000_s1026" style="position:absolute;flip:y;z-index:251686912;visibility:visible;mso-wrap-style:square;mso-width-percent:0;mso-height-percent:0;mso-wrap-distance-left:9pt;mso-wrap-distance-top:0;mso-wrap-distance-right:9pt;mso-wrap-distance-bottom:0;mso-position-horizontal:absolute;mso-position-horizontal-relative:text;mso-position-vertical:absolute;mso-position-vertical-relative:text;mso-width-percent:0;mso-height-percent:0;mso-width-relative:margin;mso-height-relative:margin" from="214.7pt,11.9pt" to="307.45pt,12.65pt" o:gfxdata="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" strokecolor="black [3213]" strokeweight="1pt">
                 <v:stroke dashstyle="dash"/>
@@ -5251,7 +5241,7 @@
               </wp:anchor>
             </w:drawing>
           </mc:Choice>
-          <mc:Fallback xmlns:w16se="http://schemas.microsoft.com/office/word/2015/wordml/symex" xmlns:w16sdtfl="http://schemas.microsoft.com/office/word/2024/wordml/sdtformatlock" xmlns:w16sdtdh="http://schemas.microsoft.com/office/word/2020/wordml/sdtdatahash" xmlns:w16du="http://schemas.microsoft.com/office/word/2023/wordml/word16du" xmlns:w16="http://schemas.microsoft.com/office/word/2018/wordml" xmlns:w16cid="http://schemas.microsoft.com/office/word/2016/wordml/cid" xmlns:w16cex="http://schemas.microsoft.com/office/word/2018/wordml/cex" xmlns:oel="http://schemas.microsoft.com/office/2019/extlst" xmlns:am3d="http://schemas.microsoft.com/office/drawing/2017/model3d" xmlns:aink="http://schemas.microsoft.com/office/drawing/2016/ink" xmlns:cx8="http://schemas.microsoft.com/office/drawing/2016/5/14/chartex" xmlns:cx7="http://schemas.microsoft.com/office/drawing/2016/5/13/chartex" xmlns:cx6="http://schemas.microsoft.com/office/drawing/2016/5/12/chartex" xmlns:cx5="http://schemas.microsoft.com/office/drawing/2016/5/11/chartex" xmlns:cx4="http://schemas.microsoft.com/office/drawing/2016/5/10/chartex" xmlns:cx3="http://schemas.microsoft.com/office/drawing/2016/5/9/chartex" xmlns:cx2="http://schemas.microsoft.com/office/drawing/2015/10/21/chartex" xmlns:cx1="http://schemas.microsoft.com/office/drawing/2015/9/8/chartex" xmlns:cx="http://schemas.microsoft.com/office/drawing/2014/chartex">
+          <mc:Fallback>
             <w:pict>
               <v:line w14:anchorId="00C36051" id="Straight Connector 1" o:spid="_x0000_s1026" style="position:absolute;flip:y;z-index:251684864;visibility:visible;mso-wrap-style:square;mso-width-percent:0;mso-height-percent:0;mso-wrap-distance-left:9pt;mso-wrap-distance-top:0;mso-wrap-distance-right:9pt;mso-wrap-distance-bottom:0;mso-position-horizontal:absolute;mso-position-horizontal-relative:text;mso-position-vertical:absolute;mso-position-vertical-relative:text;mso-width-percent:0;mso-height-percent:0;mso-width-relative:margin;mso-height-relative:margin" from="167pt,12.65pt" to="207.5pt,12.65pt" o:gfxdata="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" strokecolor="black [3213]" strokeweight="1pt">
                 <v:stroke dashstyle="dash"/>
@@ -5396,7 +5386,7 @@
               </wp:anchor>
             </w:drawing>
           </mc:Choice>
-          <mc:Fallback xmlns:w16se="http://schemas.microsoft.com/office/word/2015/wordml/symex" xmlns:w16sdtfl="http://schemas.microsoft.com/office/word/2024/wordml/sdtformatlock" xmlns:w16sdtdh="http://schemas.microsoft.com/office/word/2020/wordml/sdtdatahash" xmlns:w16du="http://schemas.microsoft.com/office/word/2023/wordml/word16du" xmlns:w16="http://schemas.microsoft.com/office/word/2018/wordml" xmlns:w16cid="http://schemas.microsoft.com/office/word/2016/wordml/cid" xmlns:w16cex="http://schemas.microsoft.com/office/word/2018/wordml/cex" xmlns:oel="http://schemas.microsoft.com/office/2019/extlst" xmlns:am3d="http://schemas.microsoft.com/office/drawing/2017/model3d" xmlns:aink="http://schemas.microsoft.com/office/drawing/2016/ink" xmlns:cx8="http://schemas.microsoft.com/office/drawing/2016/5/14/chartex" xmlns:cx7="http://schemas.microsoft.com/office/drawing/2016/5/13/chartex" xmlns:cx6="http://schemas.microsoft.com/office/drawing/2016/5/12/chartex" xmlns:cx5="http://schemas.microsoft.com/office/drawing/2016/5/11/chartex" xmlns:cx4="http://schemas.microsoft.com/office/drawing/2016/5/10/chartex" xmlns:cx3="http://schemas.microsoft.com/office/drawing/2016/5/9/chartex" xmlns:cx2="http://schemas.microsoft.com/office/drawing/2015/10/21/chartex" xmlns:cx1="http://schemas.microsoft.com/office/drawing/2015/9/8/chartex" xmlns:cx="http://schemas.microsoft.com/office/drawing/2014/chartex">
+          <mc:Fallback>
             <w:pict>
               <v:line w14:anchorId="5D5485E6" id="Straight Connector 1" o:spid="_x0000_s1026" style="position:absolute;flip:y;z-index:251691008;visibility:visible;mso-wrap-style:square;mso-width-percent:0;mso-height-percent:0;mso-wrap-distance-left:9pt;mso-wrap-distance-top:0;mso-wrap-distance-right:9pt;mso-wrap-distance-bottom:0;mso-position-horizontal:absolute;mso-position-horizontal-relative:margin;mso-position-vertical:absolute;mso-position-vertical-relative:text;mso-width-percent:0;mso-height-percent:0;mso-width-relative:margin;mso-height-relative:margin" from="17.95pt,8.05pt" to="62.35pt,8.05pt" o:gfxdata="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" strokecolor="black [3200]" strokeweight="1pt">
                 <v:stroke joinstyle="miter"/>
@@ -5506,7 +5496,7 @@
               </wp:anchor>
             </w:drawing>
           </mc:Choice>
-          <mc:Fallback xmlns:w16se="http://schemas.microsoft.com/office/word/2015/wordml/symex" xmlns:w16sdtfl="http://schemas.microsoft.com/office/word/2024/wordml/sdtformatlock" xmlns:w16sdtdh="http://schemas.microsoft.com/office/word/2020/wordml/sdtdatahash" xmlns:w16du="http://schemas.microsoft.com/office/word/2023/wordml/word16du" xmlns:w16="http://schemas.microsoft.com/office/word/2018/wordml" xmlns:w16cid="http://schemas.microsoft.com/office/word/2016/wordml/cid" xmlns:w16cex="http://schemas.microsoft.com/office/word/2018/wordml/cex" xmlns:oel="http://schemas.microsoft.com/office/2019/extlst" xmlns:am3d="http://schemas.microsoft.com/office/drawing/2017/model3d" xmlns:aink="http://schemas.microsoft.com/office/drawing/2016/ink" xmlns:cx8="http://schemas.microsoft.com/office/drawing/2016/5/14/chartex" xmlns:cx7="http://schemas.microsoft.com/office/drawing/2016/5/13/chartex" xmlns:cx6="http://schemas.microsoft.com/office/drawing/2016/5/12/chartex" xmlns:cx5="http://schemas.microsoft.com/office/drawing/2016/5/11/chartex" xmlns:cx4="http://schemas.microsoft.com/office/drawing/2016/5/10/chartex" xmlns:cx3="http://schemas.microsoft.com/office/drawing/2016/5/9/chartex" xmlns:cx2="http://schemas.microsoft.com/office/drawing/2015/10/21/chartex" xmlns:cx1="http://schemas.microsoft.com/office/drawing/2015/9/8/chartex" xmlns:cx="http://schemas.microsoft.com/office/drawing/2014/chartex">
+          <mc:Fallback>
             <w:pict>
               <v:line w14:anchorId="0C8AE24C" id="Straight Connector 1" o:spid="_x0000_s1026" style="position:absolute;flip:y;z-index:251693056;visibility:visible;mso-wrap-style:square;mso-width-percent:0;mso-height-percent:0;mso-wrap-distance-left:9pt;mso-wrap-distance-top:0;mso-wrap-distance-right:9pt;mso-wrap-distance-bottom:0;mso-position-horizontal:absolute;mso-position-horizontal-relative:margin;mso-position-vertical:absolute;mso-position-vertical-relative:text;mso-width-percent:0;mso-height-percent:0;mso-width-relative:margin;mso-height-relative:margin" from="17.95pt,6.55pt" to="63.15pt,6.55pt" o:gfxdata="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" strokecolor="black [3213]" strokeweight="1pt">
                 <v:stroke dashstyle="dash"/>
@@ -5588,18 +5578,8 @@
           <w:b/>
           <w:bCs/>
         </w:rPr>
-        <w:t>One to One (1:1</w:t>
-      </w:r>
-      <w:proofErr w:type="gramStart"/>
-      <w:r>
-        <w:rPr>
-          <w:rFonts w:asciiTheme="majorBidi" w:hAnsiTheme="majorBidi" w:cstheme="majorBidi"/>
-          <w:b/>
-          <w:bCs/>
-        </w:rPr>
-        <w:t>)</w:t>
-      </w:r>
-      <w:proofErr w:type="gramEnd"/>
+        <w:t>One to One (1:1)</w:t>
+      </w:r>
       <w:r>
         <w:rPr>
           <w:rFonts w:asciiTheme="majorBidi" w:hAnsiTheme="majorBidi" w:cstheme="majorBidi"/>
@@ -6184,87 +6164,99 @@
           <w:rFonts w:asciiTheme="majorBidi" w:hAnsiTheme="majorBidi" w:cstheme="majorBidi"/>
         </w:rPr>
       </w:pPr>
+      <w:r>
+        <w:rPr>
+          <w:rFonts w:asciiTheme="majorBidi" w:hAnsiTheme="majorBidi" w:cstheme="majorBidi"/>
+          <w:b/>
+          <w:bCs/>
+        </w:rPr>
+        <w:t>Employee</w:t>
+      </w:r>
+      <w:r>
+        <w:rPr>
+          <w:rFonts w:asciiTheme="majorBidi" w:hAnsiTheme="majorBidi" w:cstheme="majorBidi"/>
+          <w:b/>
+          <w:bCs/>
+        </w:rPr>
+        <w:t>s</w:t>
+      </w:r>
+      <w:r>
+        <w:rPr>
+          <w:rFonts w:asciiTheme="majorBidi" w:hAnsiTheme="majorBidi" w:cstheme="majorBidi"/>
+          <w:b/>
+          <w:bCs/>
+        </w:rPr>
+        <w:t xml:space="preserve"> </w:t>
+      </w:r>
+      <w:r>
+        <w:rPr>
+          <w:rFonts w:ascii="Cambria Math" w:hAnsi="Cambria Math" w:cs="Cambria Math"/>
+          <w:b/>
+          <w:bCs/>
+        </w:rPr>
+        <w:t>⇄</w:t>
+      </w:r>
+      <w:r>
+        <w:rPr>
+          <w:rFonts w:asciiTheme="majorBidi" w:hAnsiTheme="majorBidi" w:cstheme="majorBidi"/>
+          <w:b/>
+          <w:bCs/>
+        </w:rPr>
+        <w:t xml:space="preserve"> </w:t>
+      </w:r>
+      <w:proofErr w:type="spellStart"/>
+      <w:r>
+        <w:rPr>
+          <w:rFonts w:asciiTheme="majorBidi" w:hAnsiTheme="majorBidi" w:cstheme="majorBidi"/>
+          <w:b/>
+          <w:bCs/>
+        </w:rPr>
+        <w:t>ServicesProvided</w:t>
+      </w:r>
+      <w:proofErr w:type="spellEnd"/>
+      <w:r>
+        <w:rPr>
+          <w:rFonts w:asciiTheme="majorBidi" w:hAnsiTheme="majorBidi" w:cstheme="majorBidi"/>
+          <w:b/>
+          <w:bCs/>
+        </w:rPr>
+        <w:t xml:space="preserve"> </w:t>
+      </w:r>
+      <w:r>
+        <w:rPr>
+          <w:rFonts w:ascii="Cambria Math" w:hAnsi="Cambria Math" w:cs="Cambria Math"/>
+          <w:b/>
+          <w:bCs/>
+        </w:rPr>
+        <w:t>⇄</w:t>
+      </w:r>
+      <w:r>
+        <w:rPr>
+          <w:rFonts w:asciiTheme="majorBidi" w:hAnsiTheme="majorBidi" w:cstheme="majorBidi"/>
+          <w:b/>
+          <w:bCs/>
+        </w:rPr>
+        <w:t xml:space="preserve"> Service Catalogue:</w:t>
+      </w:r>
+      <w:r>
+        <w:rPr>
+          <w:rFonts w:asciiTheme="majorBidi" w:hAnsiTheme="majorBidi" w:cstheme="majorBidi"/>
+        </w:rPr>
+        <w:t xml:space="preserve"> A single employee </w:t>
+      </w:r>
       <w:proofErr w:type="gramStart"/>
       <w:r>
         <w:rPr>
           <w:rFonts w:asciiTheme="majorBidi" w:hAnsiTheme="majorBidi" w:cstheme="majorBidi"/>
-          <w:b/>
-          <w:bCs/>
-        </w:rPr>
-        <w:t>Employee</w:t>
-      </w:r>
-      <w:r>
-        <w:rPr>
-          <w:rFonts w:asciiTheme="majorBidi" w:hAnsiTheme="majorBidi" w:cstheme="majorBidi"/>
-          <w:b/>
-          <w:bCs/>
-        </w:rPr>
-        <w:t>s</w:t>
+        </w:rPr>
+        <w:t>is able to</w:t>
       </w:r>
       <w:proofErr w:type="gramEnd"/>
       <w:r>
         <w:rPr>
           <w:rFonts w:asciiTheme="majorBidi" w:hAnsiTheme="majorBidi" w:cstheme="majorBidi"/>
-          <w:b/>
-          <w:bCs/>
-        </w:rPr>
-        <w:t xml:space="preserve"> </w:t>
-      </w:r>
-      <w:r>
-        <w:rPr>
-          <w:rFonts w:ascii="Cambria Math" w:hAnsi="Cambria Math" w:cs="Cambria Math"/>
-          <w:b/>
-          <w:bCs/>
-        </w:rPr>
-        <w:t>⇄</w:t>
-      </w:r>
-      <w:r>
-        <w:rPr>
-          <w:rFonts w:asciiTheme="majorBidi" w:hAnsiTheme="majorBidi" w:cstheme="majorBidi"/>
-          <w:b/>
-          <w:bCs/>
-        </w:rPr>
-        <w:t xml:space="preserve"> </w:t>
-      </w:r>
-      <w:proofErr w:type="spellStart"/>
-      <w:r>
-        <w:rPr>
-          <w:rFonts w:asciiTheme="majorBidi" w:hAnsiTheme="majorBidi" w:cstheme="majorBidi"/>
-          <w:b/>
-          <w:bCs/>
-        </w:rPr>
-        <w:t>ServicesProvided</w:t>
-      </w:r>
-      <w:proofErr w:type="spellEnd"/>
-      <w:r>
-        <w:rPr>
-          <w:rFonts w:asciiTheme="majorBidi" w:hAnsiTheme="majorBidi" w:cstheme="majorBidi"/>
-          <w:b/>
-          <w:bCs/>
-        </w:rPr>
-        <w:t xml:space="preserve"> </w:t>
-      </w:r>
-      <w:r>
-        <w:rPr>
-          <w:rFonts w:ascii="Cambria Math" w:hAnsi="Cambria Math" w:cs="Cambria Math"/>
-          <w:b/>
-          <w:bCs/>
-        </w:rPr>
-        <w:t>⇄</w:t>
-      </w:r>
-      <w:r>
-        <w:rPr>
-          <w:rFonts w:asciiTheme="majorBidi" w:hAnsiTheme="majorBidi" w:cstheme="majorBidi"/>
-          <w:b/>
-          <w:bCs/>
-        </w:rPr>
-        <w:t xml:space="preserve"> Service Catalogue:</w:t>
-      </w:r>
-      <w:r>
-        <w:rPr>
-          <w:rFonts w:asciiTheme="majorBidi" w:hAnsiTheme="majorBidi" w:cstheme="majorBidi"/>
-        </w:rPr>
-        <w:t xml:space="preserve"> A single employee is able to provide multiple services, and a single service is being provided by multiple employees. (</w:t>
+        </w:rPr>
+        <w:t xml:space="preserve"> provide multiple services, and a single service is being provided by multiple employees. (</w:t>
       </w:r>
       <w:proofErr w:type="spellStart"/>
       <w:r>
@@ -6293,7 +6285,6 @@
           <w:rFonts w:asciiTheme="majorBidi" w:hAnsiTheme="majorBidi" w:cstheme="majorBidi"/>
         </w:rPr>
       </w:pPr>
-      <w:proofErr w:type="gramStart"/>
       <w:r>
         <w:rPr>
           <w:rFonts w:asciiTheme="majorBidi" w:hAnsiTheme="majorBidi" w:cstheme="majorBidi"/>
@@ -6311,88 +6302,101 @@
         </w:rPr>
         <w:t>s</w:t>
       </w:r>
+      <w:r>
+        <w:rPr>
+          <w:rFonts w:asciiTheme="majorBidi" w:hAnsiTheme="majorBidi" w:cstheme="majorBidi"/>
+          <w:b/>
+          <w:bCs/>
+        </w:rPr>
+        <w:t xml:space="preserve"> </w:t>
+      </w:r>
+      <w:r>
+        <w:rPr>
+          <w:rFonts w:ascii="Cambria Math" w:hAnsi="Cambria Math" w:cs="Cambria Math"/>
+          <w:b/>
+          <w:bCs/>
+        </w:rPr>
+        <w:t>⇄</w:t>
+      </w:r>
+      <w:r>
+        <w:rPr>
+          <w:rFonts w:asciiTheme="majorBidi" w:hAnsiTheme="majorBidi" w:cstheme="majorBidi"/>
+          <w:b/>
+          <w:bCs/>
+        </w:rPr>
+        <w:t xml:space="preserve"> </w:t>
+      </w:r>
+      <w:proofErr w:type="spellStart"/>
+      <w:r>
+        <w:rPr>
+          <w:rFonts w:asciiTheme="majorBidi" w:hAnsiTheme="majorBidi" w:cstheme="majorBidi"/>
+          <w:b/>
+          <w:bCs/>
+        </w:rPr>
+        <w:t>ServicesProvided</w:t>
+      </w:r>
+      <w:proofErr w:type="spellEnd"/>
+      <w:r>
+        <w:rPr>
+          <w:rFonts w:asciiTheme="majorBidi" w:hAnsiTheme="majorBidi" w:cstheme="majorBidi"/>
+          <w:b/>
+          <w:bCs/>
+        </w:rPr>
+        <w:t xml:space="preserve"> </w:t>
+      </w:r>
+      <w:r>
+        <w:rPr>
+          <w:rFonts w:ascii="Cambria Math" w:hAnsi="Cambria Math" w:cs="Cambria Math"/>
+          <w:b/>
+          <w:bCs/>
+        </w:rPr>
+        <w:t>⇄</w:t>
+      </w:r>
+      <w:r>
+        <w:rPr>
+          <w:rFonts w:asciiTheme="majorBidi" w:hAnsiTheme="majorBidi" w:cstheme="majorBidi"/>
+          <w:b/>
+          <w:bCs/>
+        </w:rPr>
+        <w:t xml:space="preserve"> </w:t>
+      </w:r>
+      <w:proofErr w:type="spellStart"/>
+      <w:r>
+        <w:rPr>
+          <w:rFonts w:asciiTheme="majorBidi" w:hAnsiTheme="majorBidi" w:cstheme="majorBidi"/>
+          <w:b/>
+          <w:bCs/>
+        </w:rPr>
+        <w:t>ClientAppointments</w:t>
+      </w:r>
+      <w:proofErr w:type="spellEnd"/>
+      <w:r>
+        <w:rPr>
+          <w:rFonts w:asciiTheme="majorBidi" w:hAnsiTheme="majorBidi" w:cstheme="majorBidi"/>
+          <w:b/>
+          <w:bCs/>
+        </w:rPr>
+        <w:t>:</w:t>
+      </w:r>
+      <w:r>
+        <w:rPr>
+          <w:rFonts w:asciiTheme="majorBidi" w:hAnsiTheme="majorBidi" w:cstheme="majorBidi"/>
+        </w:rPr>
+        <w:t xml:space="preserve"> One employee can conduct many </w:t>
+      </w:r>
+      <w:proofErr w:type="gramStart"/>
+      <w:r>
+        <w:rPr>
+          <w:rFonts w:asciiTheme="majorBidi" w:hAnsiTheme="majorBidi" w:cstheme="majorBidi"/>
+        </w:rPr>
+        <w:t>clients</w:t>
+      </w:r>
       <w:proofErr w:type="gramEnd"/>
       <w:r>
         <w:rPr>
           <w:rFonts w:asciiTheme="majorBidi" w:hAnsiTheme="majorBidi" w:cstheme="majorBidi"/>
-          <w:b/>
-          <w:bCs/>
-        </w:rPr>
-        <w:t xml:space="preserve"> </w:t>
-      </w:r>
-      <w:r>
-        <w:rPr>
-          <w:rFonts w:ascii="Cambria Math" w:hAnsi="Cambria Math" w:cs="Cambria Math"/>
-          <w:b/>
-          <w:bCs/>
-        </w:rPr>
-        <w:t>⇄</w:t>
-      </w:r>
-      <w:r>
-        <w:rPr>
-          <w:rFonts w:asciiTheme="majorBidi" w:hAnsiTheme="majorBidi" w:cstheme="majorBidi"/>
-          <w:b/>
-          <w:bCs/>
-        </w:rPr>
-        <w:t xml:space="preserve"> </w:t>
-      </w:r>
-      <w:proofErr w:type="spellStart"/>
-      <w:r>
-        <w:rPr>
-          <w:rFonts w:asciiTheme="majorBidi" w:hAnsiTheme="majorBidi" w:cstheme="majorBidi"/>
-          <w:b/>
-          <w:bCs/>
-        </w:rPr>
-        <w:t>ServicesProvided</w:t>
-      </w:r>
-      <w:proofErr w:type="spellEnd"/>
-      <w:r>
-        <w:rPr>
-          <w:rFonts w:asciiTheme="majorBidi" w:hAnsiTheme="majorBidi" w:cstheme="majorBidi"/>
-          <w:b/>
-          <w:bCs/>
-        </w:rPr>
-        <w:t xml:space="preserve"> </w:t>
-      </w:r>
-      <w:r>
-        <w:rPr>
-          <w:rFonts w:ascii="Cambria Math" w:hAnsi="Cambria Math" w:cs="Cambria Math"/>
-          <w:b/>
-          <w:bCs/>
-        </w:rPr>
-        <w:t>⇄</w:t>
-      </w:r>
-      <w:r>
-        <w:rPr>
-          <w:rFonts w:asciiTheme="majorBidi" w:hAnsiTheme="majorBidi" w:cstheme="majorBidi"/>
-          <w:b/>
-          <w:bCs/>
-        </w:rPr>
-        <w:t xml:space="preserve"> </w:t>
-      </w:r>
-      <w:proofErr w:type="spellStart"/>
-      <w:r>
-        <w:rPr>
-          <w:rFonts w:asciiTheme="majorBidi" w:hAnsiTheme="majorBidi" w:cstheme="majorBidi"/>
-          <w:b/>
-          <w:bCs/>
-        </w:rPr>
-        <w:t>ClientAppointments</w:t>
-      </w:r>
-      <w:proofErr w:type="spellEnd"/>
-      <w:r>
-        <w:rPr>
-          <w:rFonts w:asciiTheme="majorBidi" w:hAnsiTheme="majorBidi" w:cstheme="majorBidi"/>
-          <w:b/>
-          <w:bCs/>
-        </w:rPr>
-        <w:t>:</w:t>
-      </w:r>
-      <w:r>
-        <w:rPr>
-          <w:rFonts w:asciiTheme="majorBidi" w:hAnsiTheme="majorBidi" w:cstheme="majorBidi"/>
-        </w:rPr>
-        <w:t xml:space="preserve"> One employee can conduct many clients appointments, and one appointment can be for many employees. (</w:t>
+        </w:rPr>
+        <w:t xml:space="preserve"> appointments, and one appointment can be for many employees. (</w:t>
       </w:r>
       <w:proofErr w:type="spellStart"/>
       <w:r>
@@ -8280,7 +8284,7 @@
         </w:rPr>
         <w:lastRenderedPageBreak/>
         <w:drawing>
-          <wp:inline distT="0" distB="0" distL="0" distR="0" wp14:anchorId="3A834499" wp14:editId="214A58DB">
+          <wp:inline distT="0" distB="0" distL="0" distR="0" wp14:anchorId="3A834499" wp14:editId="6BDB4F8C">
             <wp:extent cx="4010891" cy="2473575"/>
             <wp:effectExtent l="0" t="0" r="8890" b="3175"/>
             <wp:docPr id="1648687802" name="Picture 21"/>
@@ -8357,7 +8361,7 @@
           <w:lang w:val="en-US"/>
         </w:rPr>
         <w:drawing>
-          <wp:inline distT="0" distB="0" distL="0" distR="0" wp14:anchorId="3BB02479" wp14:editId="49F3993B">
+          <wp:inline distT="0" distB="0" distL="0" distR="0" wp14:anchorId="3BB02479" wp14:editId="6DAEF434">
             <wp:extent cx="4592782" cy="2301743"/>
             <wp:effectExtent l="0" t="0" r="0" b="3810"/>
             <wp:docPr id="1736937166" name="Picture 24"/>
@@ -9526,21 +9530,7 @@
         <w:rPr>
           <w:rFonts w:asciiTheme="majorBidi" w:hAnsiTheme="majorBidi" w:cstheme="majorBidi"/>
         </w:rPr>
-        <w:t xml:space="preserve">Clients table has 5 attributes including </w:t>
-      </w:r>
-      <w:proofErr w:type="spellStart"/>
-      <w:r>
-        <w:rPr>
-          <w:rFonts w:asciiTheme="majorBidi" w:hAnsiTheme="majorBidi" w:cstheme="majorBidi"/>
-        </w:rPr>
-        <w:t>ClientID</w:t>
-      </w:r>
-      <w:proofErr w:type="spellEnd"/>
-      <w:r>
-        <w:rPr>
-          <w:rFonts w:asciiTheme="majorBidi" w:hAnsiTheme="majorBidi" w:cstheme="majorBidi"/>
-        </w:rPr>
-        <w:t xml:space="preserve">, </w:t>
+        <w:t xml:space="preserve">Clients table has 5 attributes including ClientID, </w:t>
       </w:r>
       <w:proofErr w:type="spellStart"/>
       <w:r>
@@ -10641,21 +10631,7 @@
         <w:rPr>
           <w:rFonts w:asciiTheme="majorBidi" w:hAnsiTheme="majorBidi" w:cstheme="majorBidi"/>
         </w:rPr>
-        <w:t xml:space="preserve">, </w:t>
-      </w:r>
-      <w:proofErr w:type="spellStart"/>
-      <w:r>
-        <w:rPr>
-          <w:rFonts w:asciiTheme="majorBidi" w:hAnsiTheme="majorBidi" w:cstheme="majorBidi"/>
-        </w:rPr>
-        <w:t>ClientID</w:t>
-      </w:r>
-      <w:proofErr w:type="spellEnd"/>
-      <w:r>
-        <w:rPr>
-          <w:rFonts w:asciiTheme="majorBidi" w:hAnsiTheme="majorBidi" w:cstheme="majorBidi"/>
-        </w:rPr>
-        <w:t xml:space="preserve">, </w:t>
+        <w:t xml:space="preserve">, ClientID, </w:t>
       </w:r>
       <w:proofErr w:type="spellStart"/>
       <w:r>
@@ -14520,9 +14496,20 @@
           <w:lang w:eastAsia="en-IN"/>
           <w14:ligatures w14:val="none"/>
         </w:rPr>
-        <w:t xml:space="preserve"> </w:t>
-      </w:r>
-      <w:proofErr w:type="gramStart"/>
+        <w:t xml:space="preserve"> ( </w:t>
+      </w:r>
+      <w:r>
+        <w:rPr>
+          <w:rFonts w:asciiTheme="majorBidi" w:eastAsia="Times New Roman" w:hAnsiTheme="majorBidi" w:cstheme="majorBidi"/>
+          <w:color w:val="098658"/>
+          <w:kern w:val="0"/>
+          <w:sz w:val="23"/>
+          <w:szCs w:val="23"/>
+          <w:lang w:eastAsia="en-IN"/>
+          <w14:ligatures w14:val="none"/>
+        </w:rPr>
+        <w:t>255</w:t>
+      </w:r>
       <w:r>
         <w:rPr>
           <w:rFonts w:asciiTheme="majorBidi" w:eastAsia="Times New Roman" w:hAnsiTheme="majorBidi" w:cstheme="majorBidi"/>
@@ -14533,21 +14520,9 @@
           <w:lang w:eastAsia="en-IN"/>
           <w14:ligatures w14:val="none"/>
         </w:rPr>
-        <w:t xml:space="preserve">( </w:t>
-      </w:r>
-      <w:r>
-        <w:rPr>
-          <w:rFonts w:asciiTheme="majorBidi" w:eastAsia="Times New Roman" w:hAnsiTheme="majorBidi" w:cstheme="majorBidi"/>
-          <w:color w:val="098658"/>
-          <w:kern w:val="0"/>
-          <w:sz w:val="23"/>
-          <w:szCs w:val="23"/>
-          <w:lang w:eastAsia="en-IN"/>
-          <w14:ligatures w14:val="none"/>
-        </w:rPr>
-        <w:t>255</w:t>
-      </w:r>
-      <w:proofErr w:type="gramEnd"/>
+        <w:t xml:space="preserve"> </w:t>
+      </w:r>
+      <w:proofErr w:type="gramStart"/>
       <w:r>
         <w:rPr>
           <w:rFonts w:asciiTheme="majorBidi" w:eastAsia="Times New Roman" w:hAnsiTheme="majorBidi" w:cstheme="majorBidi"/>
@@ -14558,8 +14533,9 @@
           <w:lang w:eastAsia="en-IN"/>
           <w14:ligatures w14:val="none"/>
         </w:rPr>
-        <w:t xml:space="preserve"> );</w:t>
-      </w:r>
+        <w:t>);</w:t>
+      </w:r>
+      <w:proofErr w:type="gramEnd"/>
     </w:p>
     <w:p>
       <w:pPr>
@@ -14715,33 +14691,7 @@
           <w:lang w:eastAsia="en-IN"/>
           <w14:ligatures w14:val="none"/>
         </w:rPr>
-        <w:t>) = [</w:t>
-      </w:r>
-      <w:proofErr w:type="spellStart"/>
-      <w:r>
-        <w:rPr>
-          <w:rFonts w:asciiTheme="majorBidi" w:eastAsia="Times New Roman" w:hAnsiTheme="majorBidi" w:cstheme="majorBidi"/>
-          <w:color w:val="000000"/>
-          <w:kern w:val="0"/>
-          <w:sz w:val="23"/>
-          <w:szCs w:val="23"/>
-          <w:lang w:eastAsia="en-IN"/>
-          <w14:ligatures w14:val="none"/>
-        </w:rPr>
-        <w:t>ClientID</w:t>
-      </w:r>
-      <w:proofErr w:type="spellEnd"/>
-      <w:r>
-        <w:rPr>
-          <w:rFonts w:asciiTheme="majorBidi" w:eastAsia="Times New Roman" w:hAnsiTheme="majorBidi" w:cstheme="majorBidi"/>
-          <w:color w:val="000000"/>
-          <w:kern w:val="0"/>
-          <w:sz w:val="23"/>
-          <w:szCs w:val="23"/>
-          <w:lang w:eastAsia="en-IN"/>
-          <w14:ligatures w14:val="none"/>
-        </w:rPr>
-        <w:t>]));</w:t>
+        <w:t>) = [ClientID]));</w:t>
       </w:r>
     </w:p>
     <w:p>
@@ -14967,33 +14917,7 @@
           <w:lang w:eastAsia="en-IN"/>
           <w14:ligatures w14:val="none"/>
         </w:rPr>
-        <w:t>(</w:t>
-      </w:r>
-      <w:proofErr w:type="spellStart"/>
-      <w:r>
-        <w:rPr>
-          <w:rFonts w:asciiTheme="majorBidi" w:eastAsia="Times New Roman" w:hAnsiTheme="majorBidi" w:cstheme="majorBidi"/>
-          <w:color w:val="000000"/>
-          <w:kern w:val="0"/>
-          <w:sz w:val="23"/>
-          <w:szCs w:val="23"/>
-          <w:lang w:eastAsia="en-IN"/>
-          <w14:ligatures w14:val="none"/>
-        </w:rPr>
-        <w:t>ClientID</w:t>
-      </w:r>
-      <w:proofErr w:type="spellEnd"/>
-      <w:r>
-        <w:rPr>
-          <w:rFonts w:asciiTheme="majorBidi" w:eastAsia="Times New Roman" w:hAnsiTheme="majorBidi" w:cstheme="majorBidi"/>
-          <w:color w:val="000000"/>
-          <w:kern w:val="0"/>
-          <w:sz w:val="23"/>
-          <w:szCs w:val="23"/>
-          <w:lang w:eastAsia="en-IN"/>
-          <w14:ligatures w14:val="none"/>
-        </w:rPr>
-        <w:t xml:space="preserve">, </w:t>
+        <w:t xml:space="preserve">(ClientID, </w:t>
       </w:r>
       <w:proofErr w:type="spellStart"/>
       <w:r>
@@ -19065,21 +18989,7 @@
         <w:rPr>
           <w:rFonts w:asciiTheme="majorBidi" w:eastAsia="Times New Roman" w:hAnsiTheme="majorBidi" w:cstheme="majorBidi"/>
         </w:rPr>
-        <w:t xml:space="preserve">However, some areas for improvement were identified. Firstly, the graphical user interface (GUI) in Microsoft Access could be enhanced to provide a more intuitive user experience. While the existing forms, reports, and navigation menus function well, a more streamlined and visually appealing interface could improve usability. Secondly, the security measures in the database could be further refined. Although access controls and validation rules were implemented, additional security measures such as role-based access control (RBAC) and encryption for sensitive data (e.g., client contact details) could strengthen data protection. Additionally, the partial ER diagrams only include primary key attributes, omitting composite or multi-valued attributes that could enhance clarity. Furthermore, the reliance on Microsoft Access’s auto-generated surrogate keys (e.g., </w:t>
-      </w:r>
-      <w:proofErr w:type="spellStart"/>
-      <w:r>
-        <w:rPr>
-          <w:rFonts w:asciiTheme="majorBidi" w:eastAsia="Times New Roman" w:hAnsiTheme="majorBidi" w:cstheme="majorBidi"/>
-        </w:rPr>
-        <w:t>ClientID</w:t>
-      </w:r>
-      <w:proofErr w:type="spellEnd"/>
-      <w:r>
-        <w:rPr>
-          <w:rFonts w:asciiTheme="majorBidi" w:eastAsia="Times New Roman" w:hAnsiTheme="majorBidi" w:cstheme="majorBidi"/>
-        </w:rPr>
-        <w:t xml:space="preserve"> as "CL-099999") may limit flexibility if the system scales beyond its current scope. If the business grows significantly, a migration plan to a more robust database management system (e.g., MySQL or PostgreSQL) should be considered.</w:t>
+        <w:t>However, some areas for improvement were identified. Firstly, the graphical user interface (GUI) in Microsoft Access could be enhanced to provide a more intuitive user experience. While the existing forms, reports, and navigation menus function well, a more streamlined and visually appealing interface could improve usability. Secondly, the security measures in the database could be further refined. Although access controls and validation rules were implemented, additional security measures such as role-based access control (RBAC) and encryption for sensitive data (e.g., client contact details) could strengthen data protection. Additionally, the partial ER diagrams only include primary key attributes, omitting composite or multi-valued attributes that could enhance clarity. Furthermore, the reliance on Microsoft Access’s auto-generated surrogate keys (e.g., ClientID as "CL-099999") may limit flexibility if the system scales beyond its current scope. If the business grows significantly, a migration plan to a more robust database management system (e.g., MySQL or PostgreSQL) should be considered.</w:t>
       </w:r>
     </w:p>
     <w:p>
@@ -19120,21 +19030,7 @@
         <w:rPr>
           <w:rFonts w:asciiTheme="majorBidi" w:eastAsia="Times New Roman" w:hAnsiTheme="majorBidi" w:cstheme="majorBidi"/>
         </w:rPr>
-        <w:t xml:space="preserve">The implementation phase demonstrated a solid grasp of relational database principles. The tables and relationships were correctly established, enforcing entity integrity and referential integrity. The queries successfully facilitated business operations such as retrieving client appointments, generating invoices, and tracking service history. Key constraints, such as foreign keys and validation rules (e.g., input masks for phone numbers), enforced data integrity effectively. The SQL queries (e.g., Appointment List, Get Client </w:t>
-      </w:r>
-      <w:proofErr w:type="gramStart"/>
-      <w:r>
-        <w:rPr>
-          <w:rFonts w:asciiTheme="majorBidi" w:eastAsia="Times New Roman" w:hAnsiTheme="majorBidi" w:cstheme="majorBidi"/>
-        </w:rPr>
-        <w:t>By</w:t>
-      </w:r>
-      <w:proofErr w:type="gramEnd"/>
-      <w:r>
-        <w:rPr>
-          <w:rFonts w:asciiTheme="majorBidi" w:eastAsia="Times New Roman" w:hAnsiTheme="majorBidi" w:cstheme="majorBidi"/>
-        </w:rPr>
-        <w:t xml:space="preserve"> ID) demonstrated practical utility, though some queries lacked parameterization, which could improve user interaction.</w:t>
+        <w:t>The implementation phase demonstrated a solid grasp of relational database principles. The tables and relationships were correctly established, enforcing entity integrity and referential integrity. The queries successfully facilitated business operations such as retrieving client appointments, generating invoices, and tracking service history. Key constraints, such as foreign keys and validation rules (e.g., input masks for phone numbers), enforced data integrity effectively. The SQL queries (e.g., Appointment List, Get Client By ID) demonstrated practical utility, though some queries lacked parameterization, which could improve user interaction.</w:t>
       </w:r>
     </w:p>
     <w:p>
@@ -19372,7 +19268,15 @@
           <w:b/>
           <w:bCs/>
         </w:rPr>
-        <w:t>@+92 323 9320742</w:t>
+        <w:t>@</w:t>
+      </w:r>
+      <w:r>
+        <w:rPr>
+          <w:rFonts w:asciiTheme="majorBidi" w:eastAsia="Times New Roman" w:hAnsiTheme="majorBidi" w:cstheme="majorBidi"/>
+          <w:b/>
+          <w:bCs/>
+        </w:rPr>
+        <w:t>Adil</w:t>
       </w:r>
       <w:r>
         <w:rPr>
@@ -19524,7 +19428,15 @@
           <w:b/>
           <w:bCs/>
         </w:rPr>
-        <w:t>@+44 7848 294023</w:t>
+        <w:t>@</w:t>
+      </w:r>
+      <w:r>
+        <w:rPr>
+          <w:rFonts w:asciiTheme="majorBidi" w:eastAsia="Times New Roman" w:hAnsiTheme="majorBidi" w:cstheme="majorBidi"/>
+          <w:b/>
+          <w:bCs/>
+        </w:rPr>
+        <w:t>Sayyar</w:t>
       </w:r>
       <w:r>
         <w:rPr>
@@ -19566,21 +19478,7 @@
         <w:rPr>
           <w:rFonts w:asciiTheme="majorBidi" w:eastAsia="Times New Roman" w:hAnsiTheme="majorBidi" w:cstheme="majorBidi"/>
         </w:rPr>
-        <w:t xml:space="preserve">, ensuring each section (e.g., ER diagrams, normalization, </w:t>
-      </w:r>
-      <w:proofErr w:type="gramStart"/>
-      <w:r>
-        <w:rPr>
-          <w:rFonts w:asciiTheme="majorBidi" w:eastAsia="Times New Roman" w:hAnsiTheme="majorBidi" w:cstheme="majorBidi"/>
-        </w:rPr>
-        <w:t>queries</w:t>
-      </w:r>
-      <w:proofErr w:type="gramEnd"/>
-      <w:r>
-        <w:rPr>
-          <w:rFonts w:asciiTheme="majorBidi" w:eastAsia="Times New Roman" w:hAnsiTheme="majorBidi" w:cstheme="majorBidi"/>
-        </w:rPr>
-        <w:t>) was well-explained.</w:t>
+        <w:t>, ensuring each section (e.g., ER diagrams, normalization, queries) was well-explained.</w:t>
       </w:r>
     </w:p>
     <w:p>
@@ -19690,7 +19588,15 @@
           <w:b/>
           <w:bCs/>
         </w:rPr>
-        <w:t>@+44 7777 396016</w:t>
+        <w:t>@</w:t>
+      </w:r>
+      <w:r>
+        <w:rPr>
+          <w:rFonts w:asciiTheme="majorBidi" w:eastAsia="Times New Roman" w:hAnsiTheme="majorBidi" w:cstheme="majorBidi"/>
+          <w:b/>
+          <w:bCs/>
+        </w:rPr>
+        <w:t>Sapana</w:t>
       </w:r>
       <w:r>
         <w:rPr>
@@ -20249,9 +20155,7 @@
         </w:rPr>
         <w:t>Conclusion:</w:t>
       </w:r>
-      <w:bookmarkStart w:id="35" w:name="_GoBack"/>
       <w:bookmarkEnd w:id="34"/>
-      <w:bookmarkEnd w:id="35"/>
     </w:p>
     <w:p>
       <w:pPr>
@@ -20493,7 +20397,7 @@
 </file>
 
 <file path=word/endnotes.xml><?xml version="1.0" encoding="utf-8"?>
-<w:endnotes xmlns:wpc="http://schemas.microsoft.com/office/word/2010/wordprocessingCanvas" xmlns:mc="http://schemas.openxmlformats.org/markup-compatibility/2006" xmlns:o="urn:schemas-microsoft-com:office:office" xmlns:r="http://schemas.openxmlformats.org/officeDocument/2006/relationships" xmlns:m="http://schemas.openxmlformats.org/officeDocument/2006/math" xmlns:v="urn:schemas-microsoft-com:vml" xmlns:wp14="http://schemas.microsoft.com/office/word/2010/wordprocessingDrawing" xmlns:wp="http://schemas.openxmlformats.org/drawingml/2006/wordprocessingDrawing" xmlns:w10="urn:schemas-microsoft-com:office:word" xmlns:w="http://schemas.openxmlformats.org/wordprocessingml/2006/main" xmlns:w14="http://schemas.microsoft.com/office/word/2010/wordml" xmlns:w15="http://schemas.microsoft.com/office/word/2012/wordml" xmlns:wpg="http://schemas.microsoft.com/office/word/2010/wordprocessingGroup" xmlns:wpi="http://schemas.microsoft.com/office/word/2010/wordprocessingInk" xmlns:wne="http://schemas.microsoft.com/office/word/2006/wordml" xmlns:wps="http://schemas.microsoft.com/office/word/2010/wordprocessingShape" mc:Ignorable="w14 w15 wp14">
+<w:endnotes xmlns:wpc="http://schemas.microsoft.com/office/word/2010/wordprocessingCanvas" xmlns:cx="http://schemas.microsoft.com/office/drawing/2014/chartex" xmlns:cx1="http://schemas.microsoft.com/office/drawing/2015/9/8/chartex" xmlns:cx2="http://schemas.microsoft.com/office/drawing/2015/10/21/chartex" xmlns:cx3="http://schemas.microsoft.com/office/drawing/2016/5/9/chartex" xmlns:cx4="http://schemas.microsoft.com/office/drawing/2016/5/10/chartex" xmlns:cx5="http://schemas.microsoft.com/office/drawing/2016/5/11/chartex" xmlns:cx6="http://schemas.microsoft.com/office/drawing/2016/5/12/chartex" xmlns:cx7="http://schemas.microsoft.com/office/drawing/2016/5/13/chartex" xmlns:cx8="http://schemas.microsoft.com/office/drawing/2016/5/14/chartex" xmlns:mc="http://schemas.openxmlformats.org/markup-compatibility/2006" xmlns:aink="http://schemas.microsoft.com/office/drawing/2016/ink" xmlns:am3d="http://schemas.microsoft.com/office/drawing/2017/model3d" xmlns:o="urn:schemas-microsoft-com:office:office" xmlns:oel="http://schemas.microsoft.com/office/2019/extlst" xmlns:r="http://schemas.openxmlformats.org/officeDocument/2006/relationships" xmlns:m="http://schemas.openxmlformats.org/officeDocument/2006/math" xmlns:v="urn:schemas-microsoft-com:vml" xmlns:wp14="http://schemas.microsoft.com/office/word/2010/wordprocessingDrawing" xmlns:wp="http://schemas.openxmlformats.org/drawingml/2006/wordprocessingDrawing" xmlns:w10="urn:schemas-microsoft-com:office:word" xmlns:w="http://schemas.openxmlformats.org/wordprocessingml/2006/main" xmlns:w14="http://schemas.microsoft.com/office/word/2010/wordml" xmlns:w15="http://schemas.microsoft.com/office/word/2012/wordml" xmlns:w16cex="http://schemas.microsoft.com/office/word/2018/wordml/cex" xmlns:w16cid="http://schemas.microsoft.com/office/word/2016/wordml/cid" xmlns:w16="http://schemas.microsoft.com/office/word/2018/wordml" xmlns:w16du="http://schemas.microsoft.com/office/word/2023/wordml/word16du" xmlns:w16sdtdh="http://schemas.microsoft.com/office/word/2020/wordml/sdtdatahash" xmlns:w16sdtfl="http://schemas.microsoft.com/office/word/2024/wordml/sdtformatlock" xmlns:w16se="http://schemas.microsoft.com/office/word/2015/wordml/symex" xmlns:wpg="http://schemas.microsoft.com/office/word/2010/wordprocessingGroup" xmlns:wpi="http://schemas.microsoft.com/office/word/2010/wordprocessingInk" xmlns:wne="http://schemas.microsoft.com/office/word/2006/wordml" xmlns:wps="http://schemas.microsoft.com/office/word/2010/wordprocessingShape" mc:Ignorable="w14 w15 w16se w16cid w16 w16cex w16sdtdh w16sdtfl w16du wp14">
   <w:endnote w:type="separator" w:id="-1">
     <w:p>
       <w:pPr>
@@ -20518,7 +20422,7 @@
 </file>
 
 <file path=word/footer1.xml><?xml version="1.0" encoding="utf-8"?>
-<w:ftr xmlns:wpc="http://schemas.microsoft.com/office/word/2010/wordprocessingCanvas" xmlns:mc="http://schemas.openxmlformats.org/markup-compatibility/2006" xmlns:o="urn:schemas-microsoft-com:office:office" xmlns:r="http://schemas.openxmlformats.org/officeDocument/2006/relationships" xmlns:m="http://schemas.openxmlformats.org/officeDocument/2006/math" xmlns:v="urn:schemas-microsoft-com:vml" xmlns:wp14="http://schemas.microsoft.com/office/word/2010/wordprocessingDrawing" xmlns:wp="http://schemas.openxmlformats.org/drawingml/2006/wordprocessingDrawing" xmlns:w10="urn:schemas-microsoft-com:office:word" xmlns:w="http://schemas.openxmlformats.org/wordprocessingml/2006/main" xmlns:w14="http://schemas.microsoft.com/office/word/2010/wordml" xmlns:w15="http://schemas.microsoft.com/office/word/2012/wordml" xmlns:wpg="http://schemas.microsoft.com/office/word/2010/wordprocessingGroup" xmlns:wpi="http://schemas.microsoft.com/office/word/2010/wordprocessingInk" xmlns:wne="http://schemas.microsoft.com/office/word/2006/wordml" xmlns:wps="http://schemas.microsoft.com/office/word/2010/wordprocessingShape" mc:Ignorable="w14 w15 wp14">
+<w:ftr xmlns:wpc="http://schemas.microsoft.com/office/word/2010/wordprocessingCanvas" xmlns:cx="http://schemas.microsoft.com/office/drawing/2014/chartex" xmlns:cx1="http://schemas.microsoft.com/office/drawing/2015/9/8/chartex" xmlns:cx2="http://schemas.microsoft.com/office/drawing/2015/10/21/chartex" xmlns:cx3="http://schemas.microsoft.com/office/drawing/2016/5/9/chartex" xmlns:cx4="http://schemas.microsoft.com/office/drawing/2016/5/10/chartex" xmlns:cx5="http://schemas.microsoft.com/office/drawing/2016/5/11/chartex" xmlns:cx6="http://schemas.microsoft.com/office/drawing/2016/5/12/chartex" xmlns:cx7="http://schemas.microsoft.com/office/drawing/2016/5/13/chartex" xmlns:cx8="http://schemas.microsoft.com/office/drawing/2016/5/14/chartex" xmlns:mc="http://schemas.openxmlformats.org/markup-compatibility/2006" xmlns:aink="http://schemas.microsoft.com/office/drawing/2016/ink" xmlns:am3d="http://schemas.microsoft.com/office/drawing/2017/model3d" xmlns:o="urn:schemas-microsoft-com:office:office" xmlns:oel="http://schemas.microsoft.com/office/2019/extlst" xmlns:r="http://schemas.openxmlformats.org/officeDocument/2006/relationships" xmlns:m="http://schemas.openxmlformats.org/officeDocument/2006/math" xmlns:v="urn:schemas-microsoft-com:vml" xmlns:wp14="http://schemas.microsoft.com/office/word/2010/wordprocessingDrawing" xmlns:wp="http://schemas.openxmlformats.org/drawingml/2006/wordprocessingDrawing" xmlns:w10="urn:schemas-microsoft-com:office:word" xmlns:w="http://schemas.openxmlformats.org/wordprocessingml/2006/main" xmlns:w14="http://schemas.microsoft.com/office/word/2010/wordml" xmlns:w15="http://schemas.microsoft.com/office/word/2012/wordml" xmlns:w16cex="http://schemas.microsoft.com/office/word/2018/wordml/cex" xmlns:w16cid="http://schemas.microsoft.com/office/word/2016/wordml/cid" xmlns:w16="http://schemas.microsoft.com/office/word/2018/wordml" xmlns:w16du="http://schemas.microsoft.com/office/word/2023/wordml/word16du" xmlns:w16sdtdh="http://schemas.microsoft.com/office/word/2020/wordml/sdtdatahash" xmlns:w16sdtfl="http://schemas.microsoft.com/office/word/2024/wordml/sdtformatlock" xmlns:w16se="http://schemas.microsoft.com/office/word/2015/wordml/symex" xmlns:wpg="http://schemas.microsoft.com/office/word/2010/wordprocessingGroup" xmlns:wpi="http://schemas.microsoft.com/office/word/2010/wordprocessingInk" xmlns:wne="http://schemas.microsoft.com/office/word/2006/wordml" xmlns:wps="http://schemas.microsoft.com/office/word/2010/wordprocessingShape" mc:Ignorable="w14 w15 w16se w16cid w16 w16cex w16sdtdh w16sdtfl w16du wp14">
   <w:p>
     <w:pPr>
       <w:pStyle w:val="Footer"/>
@@ -20588,7 +20492,7 @@
 </file>
 
 <file path=word/footnotes.xml><?xml version="1.0" encoding="utf-8"?>
-<w:footnotes xmlns:wpc="http://schemas.microsoft.com/office/word/2010/wordprocessingCanvas" xmlns:mc="http://schemas.openxmlformats.org/markup-compatibility/2006" xmlns:o="urn:schemas-microsoft-com:office:office" xmlns:r="http://schemas.openxmlformats.org/officeDocument/2006/relationships" xmlns:m="http://schemas.openxmlformats.org/officeDocument/2006/math" xmlns:v="urn:schemas-microsoft-com:vml" xmlns:wp14="http://schemas.microsoft.com/office/word/2010/wordprocessingDrawing" xmlns:wp="http://schemas.openxmlformats.org/drawingml/2006/wordprocessingDrawing" xmlns:w10="urn:schemas-microsoft-com:office:word" xmlns:w="http://schemas.openxmlformats.org/wordprocessingml/2006/main" xmlns:w14="http://schemas.microsoft.com/office/word/2010/wordml" xmlns:w15="http://schemas.microsoft.com/office/word/2012/wordml" xmlns:wpg="http://schemas.microsoft.com/office/word/2010/wordprocessingGroup" xmlns:wpi="http://schemas.microsoft.com/office/word/2010/wordprocessingInk" xmlns:wne="http://schemas.microsoft.com/office/word/2006/wordml" xmlns:wps="http://schemas.microsoft.com/office/word/2010/wordprocessingShape" mc:Ignorable="w14 w15 wp14">
+<w:footnotes xmlns:wpc="http://schemas.microsoft.com/office/word/2010/wordprocessingCanvas" xmlns:cx="http://schemas.microsoft.com/office/drawing/2014/chartex" xmlns:cx1="http://schemas.microsoft.com/office/drawing/2015/9/8/chartex" xmlns:cx2="http://schemas.microsoft.com/office/drawing/2015/10/21/chartex" xmlns:cx3="http://schemas.microsoft.com/office/drawing/2016/5/9/chartex" xmlns:cx4="http://schemas.microsoft.com/office/drawing/2016/5/10/chartex" xmlns:cx5="http://schemas.microsoft.com/office/drawing/2016/5/11/chartex" xmlns:cx6="http://schemas.microsoft.com/office/drawing/2016/5/12/chartex" xmlns:cx7="http://schemas.microsoft.com/office/drawing/2016/5/13/chartex" xmlns:cx8="http://schemas.microsoft.com/office/drawing/2016/5/14/chartex" xmlns:mc="http://schemas.openxmlformats.org/markup-compatibility/2006" xmlns:aink="http://schemas.microsoft.com/office/drawing/2016/ink" xmlns:am3d="http://schemas.microsoft.com/office/drawing/2017/model3d" xmlns:o="urn:schemas-microsoft-com:office:office" xmlns:oel="http://schemas.microsoft.com/office/2019/extlst" xmlns:r="http://schemas.openxmlformats.org/officeDocument/2006/relationships" xmlns:m="http://schemas.openxmlformats.org/officeDocument/2006/math" xmlns:v="urn:schemas-microsoft-com:vml" xmlns:wp14="http://schemas.microsoft.com/office/word/2010/wordprocessingDrawing" xmlns:wp="http://schemas.openxmlformats.org/drawingml/2006/wordprocessingDrawing" xmlns:w10="urn:schemas-microsoft-com:office:word" xmlns:w="http://schemas.openxmlformats.org/wordprocessingml/2006/main" xmlns:w14="http://schemas.microsoft.com/office/word/2010/wordml" xmlns:w15="http://schemas.microsoft.com/office/word/2012/wordml" xmlns:w16cex="http://schemas.microsoft.com/office/word/2018/wordml/cex" xmlns:w16cid="http://schemas.microsoft.com/office/word/2016/wordml/cid" xmlns:w16="http://schemas.microsoft.com/office/word/2018/wordml" xmlns:w16du="http://schemas.microsoft.com/office/word/2023/wordml/word16du" xmlns:w16sdtdh="http://schemas.microsoft.com/office/word/2020/wordml/sdtdatahash" xmlns:w16sdtfl="http://schemas.microsoft.com/office/word/2024/wordml/sdtformatlock" xmlns:w16se="http://schemas.microsoft.com/office/word/2015/wordml/symex" xmlns:wpg="http://schemas.microsoft.com/office/word/2010/wordprocessingGroup" xmlns:wpi="http://schemas.microsoft.com/office/word/2010/wordprocessingInk" xmlns:wne="http://schemas.microsoft.com/office/word/2006/wordml" xmlns:wps="http://schemas.microsoft.com/office/word/2010/wordprocessingShape" mc:Ignorable="w14 w15 w16se w16cid w16 w16cex w16sdtdh w16sdtfl w16du wp14">
   <w:footnote w:type="separator" w:id="-1">
     <w:p>
       <w:pPr>
@@ -20613,7 +20517,7 @@
 </file>
 
 <file path=word/numbering.xml><?xml version="1.0" encoding="utf-8"?>
-<w:numbering xmlns:wpc="http://schemas.microsoft.com/office/word/2010/wordprocessingCanvas" xmlns:mc="http://schemas.openxmlformats.org/markup-compatibility/2006" xmlns:o="urn:schemas-microsoft-com:office:office" xmlns:r="http://schemas.openxmlformats.org/officeDocument/2006/relationships" xmlns:m="http://schemas.openxmlformats.org/officeDocument/2006/math" xmlns:v="urn:schemas-microsoft-com:vml" xmlns:wp14="http://schemas.microsoft.com/office/word/2010/wordprocessingDrawing" xmlns:wp="http://schemas.openxmlformats.org/drawingml/2006/wordprocessingDrawing" xmlns:w10="urn:schemas-microsoft-com:office:word" xmlns:w="http://schemas.openxmlformats.org/wordprocessingml/2006/main" xmlns:w14="http://schemas.microsoft.com/office/word/2010/wordml" xmlns:w15="http://schemas.microsoft.com/office/word/2012/wordml" xmlns:wpg="http://schemas.microsoft.com/office/word/2010/wordprocessingGroup" xmlns:wpi="http://schemas.microsoft.com/office/word/2010/wordprocessingInk" xmlns:wne="http://schemas.microsoft.com/office/word/2006/wordml" xmlns:wps="http://schemas.microsoft.com/office/word/2010/wordprocessingShape" mc:Ignorable="w14 w15 wp14">
+<w:numbering xmlns:wpc="http://schemas.microsoft.com/office/word/2010/wordprocessingCanvas" xmlns:cx="http://schemas.microsoft.com/office/drawing/2014/chartex" xmlns:cx1="http://schemas.microsoft.com/office/drawing/2015/9/8/chartex" xmlns:cx2="http://schemas.microsoft.com/office/drawing/2015/10/21/chartex" xmlns:cx3="http://schemas.microsoft.com/office/drawing/2016/5/9/chartex" xmlns:cx4="http://schemas.microsoft.com/office/drawing/2016/5/10/chartex" xmlns:cx5="http://schemas.microsoft.com/office/drawing/2016/5/11/chartex" xmlns:cx6="http://schemas.microsoft.com/office/drawing/2016/5/12/chartex" xmlns:cx7="http://schemas.microsoft.com/office/drawing/2016/5/13/chartex" xmlns:cx8="http://schemas.microsoft.com/office/drawing/2016/5/14/chartex" xmlns:mc="http://schemas.openxmlformats.org/markup-compatibility/2006" xmlns:aink="http://schemas.microsoft.com/office/drawing/2016/ink" xmlns:am3d="http://schemas.microsoft.com/office/drawing/2017/model3d" xmlns:o="urn:schemas-microsoft-com:office:office" xmlns:oel="http://schemas.microsoft.com/office/2019/extlst" xmlns:r="http://schemas.openxmlformats.org/officeDocument/2006/relationships" xmlns:m="http://schemas.openxmlformats.org/officeDocument/2006/math" xmlns:v="urn:schemas-microsoft-com:vml" xmlns:wp14="http://schemas.microsoft.com/office/word/2010/wordprocessingDrawing" xmlns:wp="http://schemas.openxmlformats.org/drawingml/2006/wordprocessingDrawing" xmlns:w10="urn:schemas-microsoft-com:office:word" xmlns:w="http://schemas.openxmlformats.org/wordprocessingml/2006/main" xmlns:w14="http://schemas.microsoft.com/office/word/2010/wordml" xmlns:w15="http://schemas.microsoft.com/office/word/2012/wordml" xmlns:w16cex="http://schemas.microsoft.com/office/word/2018/wordml/cex" xmlns:w16cid="http://schemas.microsoft.com/office/word/2016/wordml/cid" xmlns:w16="http://schemas.microsoft.com/office/word/2018/wordml" xmlns:w16du="http://schemas.microsoft.com/office/word/2023/wordml/word16du" xmlns:w16sdtdh="http://schemas.microsoft.com/office/word/2020/wordml/sdtdatahash" xmlns:w16sdtfl="http://schemas.microsoft.com/office/word/2024/wordml/sdtformatlock" xmlns:w16se="http://schemas.microsoft.com/office/word/2015/wordml/symex" xmlns:wpg="http://schemas.microsoft.com/office/word/2010/wordprocessingGroup" xmlns:wpi="http://schemas.microsoft.com/office/word/2010/wordprocessingInk" xmlns:wne="http://schemas.microsoft.com/office/word/2006/wordml" xmlns:wps="http://schemas.microsoft.com/office/word/2010/wordprocessingShape" mc:Ignorable="w14 w15 w16se w16cid w16 w16cex w16sdtdh w16sdtfl w16du wp14">
   <w:abstractNum w:abstractNumId="0" w15:restartNumberingAfterBreak="0">
     <w:nsid w:val="02664259"/>
     <w:multiLevelType w:val="hybridMultilevel"/>
@@ -23954,119 +23858,119 @@
       </w:pPr>
     </w:lvl>
   </w:abstractNum>
-  <w:num w:numId="1">
+  <w:num w:numId="1" w16cid:durableId="7022052">
     <w:abstractNumId w:val="7"/>
   </w:num>
-  <w:num w:numId="2">
+  <w:num w:numId="2" w16cid:durableId="1633705576">
     <w:abstractNumId w:val="10"/>
   </w:num>
-  <w:num w:numId="3">
+  <w:num w:numId="3" w16cid:durableId="1155335980">
     <w:abstractNumId w:val="0"/>
   </w:num>
-  <w:num w:numId="4">
+  <w:num w:numId="4" w16cid:durableId="1697996845">
     <w:abstractNumId w:val="33"/>
   </w:num>
-  <w:num w:numId="5">
+  <w:num w:numId="5" w16cid:durableId="1116634109">
     <w:abstractNumId w:val="3"/>
   </w:num>
-  <w:num w:numId="6">
+  <w:num w:numId="6" w16cid:durableId="1386223689">
     <w:abstractNumId w:val="5"/>
   </w:num>
-  <w:num w:numId="7">
+  <w:num w:numId="7" w16cid:durableId="1326938497">
     <w:abstractNumId w:val="16"/>
   </w:num>
-  <w:num w:numId="8">
+  <w:num w:numId="8" w16cid:durableId="363948731">
     <w:abstractNumId w:val="14"/>
   </w:num>
-  <w:num w:numId="9">
+  <w:num w:numId="9" w16cid:durableId="642274824">
     <w:abstractNumId w:val="8"/>
   </w:num>
-  <w:num w:numId="10">
+  <w:num w:numId="10" w16cid:durableId="1528641053">
     <w:abstractNumId w:val="32"/>
   </w:num>
-  <w:num w:numId="11">
+  <w:num w:numId="11" w16cid:durableId="347754946">
     <w:abstractNumId w:val="24"/>
   </w:num>
-  <w:num w:numId="12">
+  <w:num w:numId="12" w16cid:durableId="1640501816">
     <w:abstractNumId w:val="21"/>
   </w:num>
-  <w:num w:numId="13">
+  <w:num w:numId="13" w16cid:durableId="42218903">
     <w:abstractNumId w:val="35"/>
   </w:num>
-  <w:num w:numId="14">
+  <w:num w:numId="14" w16cid:durableId="1224878001">
     <w:abstractNumId w:val="27"/>
   </w:num>
-  <w:num w:numId="15">
+  <w:num w:numId="15" w16cid:durableId="1601982700">
     <w:abstractNumId w:val="29"/>
   </w:num>
-  <w:num w:numId="16">
+  <w:num w:numId="16" w16cid:durableId="130294270">
     <w:abstractNumId w:val="9"/>
   </w:num>
-  <w:num w:numId="17">
+  <w:num w:numId="17" w16cid:durableId="637805109">
     <w:abstractNumId w:val="17"/>
   </w:num>
-  <w:num w:numId="18">
+  <w:num w:numId="18" w16cid:durableId="1962345089">
     <w:abstractNumId w:val="18"/>
   </w:num>
-  <w:num w:numId="19">
+  <w:num w:numId="19" w16cid:durableId="742531781">
     <w:abstractNumId w:val="6"/>
   </w:num>
-  <w:num w:numId="20">
+  <w:num w:numId="20" w16cid:durableId="2001620888">
     <w:abstractNumId w:val="4"/>
   </w:num>
-  <w:num w:numId="21">
+  <w:num w:numId="21" w16cid:durableId="249390743">
     <w:abstractNumId w:val="1"/>
   </w:num>
-  <w:num w:numId="22">
+  <w:num w:numId="22" w16cid:durableId="2023169181">
     <w:abstractNumId w:val="26"/>
   </w:num>
-  <w:num w:numId="23">
+  <w:num w:numId="23" w16cid:durableId="1698462218">
     <w:abstractNumId w:val="34"/>
   </w:num>
-  <w:num w:numId="24">
+  <w:num w:numId="24" w16cid:durableId="379743411">
     <w:abstractNumId w:val="12"/>
   </w:num>
-  <w:num w:numId="25">
+  <w:num w:numId="25" w16cid:durableId="1705709909">
     <w:abstractNumId w:val="30"/>
   </w:num>
-  <w:num w:numId="26">
+  <w:num w:numId="26" w16cid:durableId="683019370">
     <w:abstractNumId w:val="20"/>
   </w:num>
-  <w:num w:numId="27">
+  <w:num w:numId="27" w16cid:durableId="558709842">
     <w:abstractNumId w:val="31"/>
   </w:num>
-  <w:num w:numId="28">
+  <w:num w:numId="28" w16cid:durableId="1040983259">
     <w:abstractNumId w:val="19"/>
   </w:num>
-  <w:num w:numId="29">
+  <w:num w:numId="29" w16cid:durableId="1873766856">
     <w:abstractNumId w:val="13"/>
   </w:num>
-  <w:num w:numId="30">
+  <w:num w:numId="30" w16cid:durableId="685133096">
     <w:abstractNumId w:val="15"/>
   </w:num>
-  <w:num w:numId="31">
+  <w:num w:numId="31" w16cid:durableId="982151689">
     <w:abstractNumId w:val="22"/>
   </w:num>
-  <w:num w:numId="32">
+  <w:num w:numId="32" w16cid:durableId="459805119">
     <w:abstractNumId w:val="23"/>
   </w:num>
-  <w:num w:numId="33">
+  <w:num w:numId="33" w16cid:durableId="285359361">
     <w:abstractNumId w:val="11"/>
   </w:num>
-  <w:num w:numId="34">
+  <w:num w:numId="34" w16cid:durableId="1196891791">
     <w:abstractNumId w:val="28"/>
   </w:num>
-  <w:num w:numId="35">
+  <w:num w:numId="35" w16cid:durableId="140462121">
     <w:abstractNumId w:val="2"/>
   </w:num>
-  <w:num w:numId="36">
+  <w:num w:numId="36" w16cid:durableId="788207096">
     <w:abstractNumId w:val="25"/>
   </w:num>
 </w:numbering>
 </file>
 
 <file path=word/styles.xml><?xml version="1.0" encoding="utf-8"?>
-<w:styles xmlns:mc="http://schemas.openxmlformats.org/markup-compatibility/2006" xmlns:r="http://schemas.openxmlformats.org/officeDocument/2006/relationships" xmlns:w="http://schemas.openxmlformats.org/wordprocessingml/2006/main" xmlns:w14="http://schemas.microsoft.com/office/word/2010/wordml" xmlns:w15="http://schemas.microsoft.com/office/word/2012/wordml" mc:Ignorable="w14 w15">
+<w:styles xmlns:mc="http://schemas.openxmlformats.org/markup-compatibility/2006" xmlns:r="http://schemas.openxmlformats.org/officeDocument/2006/relationships" xmlns:w="http://schemas.openxmlformats.org/wordprocessingml/2006/main" xmlns:w14="http://schemas.microsoft.com/office/word/2010/wordml" xmlns:w15="http://schemas.microsoft.com/office/word/2012/wordml" xmlns:w16cex="http://schemas.microsoft.com/office/word/2018/wordml/cex" xmlns:w16cid="http://schemas.microsoft.com/office/word/2016/wordml/cid" xmlns:w16="http://schemas.microsoft.com/office/word/2018/wordml" xmlns:w16du="http://schemas.microsoft.com/office/word/2023/wordml/word16du" xmlns:w16sdtdh="http://schemas.microsoft.com/office/word/2020/wordml/sdtdatahash" xmlns:w16sdtfl="http://schemas.microsoft.com/office/word/2024/wordml/sdtformatlock" xmlns:w16se="http://schemas.microsoft.com/office/word/2015/wordml/symex" mc:Ignorable="w14 w15 w16se w16cid w16 w16cex w16sdtdh w16sdtfl w16du">
   <w:docDefaults>
     <w:rPrDefault>
       <w:rPr>
@@ -24084,7 +23988,7 @@
       </w:pPr>
     </w:pPrDefault>
   </w:docDefaults>
-  <w:latentStyles w:defLockedState="0" w:defUIPriority="99" w:defSemiHidden="0" w:defUnhideWhenUsed="0" w:defQFormat="0" w:count="371">
+  <w:latentStyles w:defLockedState="0" w:defUIPriority="99" w:defSemiHidden="0" w:defUnhideWhenUsed="0" w:defQFormat="0" w:count="376">
     <w:lsdException w:name="Normal" w:uiPriority="0" w:qFormat="1"/>
     <w:lsdException w:name="heading 1" w:uiPriority="9" w:qFormat="1"/>
     <w:lsdException w:name="heading 2" w:semiHidden="1" w:uiPriority="9" w:unhideWhenUsed="1" w:qFormat="1"/>
@@ -24456,6 +24360,11 @@
     <w:lsdException w:name="List Table 5 Dark Accent 6" w:uiPriority="50"/>
     <w:lsdException w:name="List Table 6 Colorful Accent 6" w:uiPriority="51"/>
     <w:lsdException w:name="List Table 7 Colorful Accent 6" w:uiPriority="52"/>
+    <w:lsdException w:name="Mention" w:semiHidden="1" w:unhideWhenUsed="1"/>
+    <w:lsdException w:name="Smart Hyperlink" w:semiHidden="1" w:unhideWhenUsed="1"/>
+    <w:lsdException w:name="Hashtag" w:semiHidden="1" w:unhideWhenUsed="1"/>
+    <w:lsdException w:name="Unresolved Mention" w:semiHidden="1" w:unhideWhenUsed="1"/>
+    <w:lsdException w:name="Smart Link" w:semiHidden="1" w:unhideWhenUsed="1"/>
   </w:latentStyles>
   <w:style w:type="paragraph" w:default="1" w:styleId="Normal">
     <w:name w:val="Normal"/>
@@ -25087,8 +24996,8 @@
       <w:ind w:left="440"/>
     </w:pPr>
   </w:style>
-  <w:style w:type="character" w:customStyle="1" w:styleId="UnresolvedMention">
-    <w:name w:val="Unresolved Mention"/>
+  <w:style w:type="character" w:customStyle="1" w:styleId="UnresolvedMention1">
+    <w:name w:val="Unresolved Mention1"/>
     <w:basedOn w:val="DefaultParagraphFont"/>
     <w:uiPriority w:val="99"/>
     <w:semiHidden/>

</xml_diff>